<commit_message>
cover letter: add steps on project about join tables
</commit_message>
<xml_diff>
--- a/engeto_SQL_projekt_pruvodni_list.docx
+++ b/engeto_SQL_projekt_pruvodni_list.docx
@@ -91,49 +91,23 @@
           <w:u w:val="single"/>
         </w:rPr>
         <w:tab/>
-      </w:r>
-      <w:proofErr w:type="spellStart"/>
-      <w:r>
-        <w:rPr>
-          <w:b/>
-          <w:bCs/>
-          <w:u w:val="single"/>
-        </w:rPr>
-        <w:t>Null</w:t>
-      </w:r>
-      <w:proofErr w:type="spellEnd"/>
-      <w:r>
-        <w:rPr>
-          <w:b/>
-          <w:bCs/>
-          <w:u w:val="single"/>
-        </w:rPr>
-        <w:t xml:space="preserve"> hodnoty?</w:t>
-      </w:r>
-    </w:p>
-    <w:p>
-      <w:pPr>
-        <w:pStyle w:val="Bezmezer"/>
-      </w:pPr>
-      <w:r>
-        <w:t xml:space="preserve">Tabulka </w:t>
-      </w:r>
-      <w:proofErr w:type="spellStart"/>
-      <w:r>
-        <w:t>czechia_payroll</w:t>
-      </w:r>
-      <w:proofErr w:type="spellEnd"/>
-      <w:r>
-        <w:tab/>
-      </w:r>
-      <w:r>
-        <w:tab/>
-      </w:r>
-      <w:proofErr w:type="spellStart"/>
-      <w:r>
+        <w:t>Null hodnoty?</w:t>
+      </w:r>
+    </w:p>
+    <w:p>
+      <w:pPr>
+        <w:pStyle w:val="Bezmezer"/>
+      </w:pPr>
+      <w:r>
+        <w:t>Tabulka czechia_payroll</w:t>
+      </w:r>
+      <w:r>
+        <w:tab/>
+      </w:r>
+      <w:r>
+        <w:tab/>
         <w:t>payroll_year</w:t>
       </w:r>
-      <w:proofErr w:type="spellEnd"/>
       <w:r>
         <w:tab/>
       </w:r>
@@ -161,24 +135,15 @@
         <w:pStyle w:val="Bezmezer"/>
       </w:pPr>
       <w:r>
-        <w:t xml:space="preserve">Tabulka </w:t>
-      </w:r>
-      <w:proofErr w:type="spellStart"/>
-      <w:r>
-        <w:t>czechia_price</w:t>
-      </w:r>
-      <w:proofErr w:type="spellEnd"/>
-      <w:r>
-        <w:tab/>
-      </w:r>
-      <w:r>
-        <w:tab/>
-      </w:r>
-      <w:proofErr w:type="spellStart"/>
-      <w:r>
+        <w:t>Tabulka czechia_price</w:t>
+      </w:r>
+      <w:r>
+        <w:tab/>
+      </w:r>
+      <w:r>
+        <w:tab/>
         <w:t>date_from</w:t>
       </w:r>
-      <w:proofErr w:type="spellEnd"/>
       <w:r>
         <w:tab/>
       </w:r>
@@ -230,14 +195,7 @@
       </w:r>
       <w:r>
         <w:tab/>
-      </w:r>
-      <w:proofErr w:type="spellStart"/>
-      <w:r>
-        <w:t>date</w:t>
-      </w:r>
-      <w:proofErr w:type="spellEnd"/>
-      <w:r>
-        <w:t xml:space="preserve"> to</w:t>
+        <w:t>date to</w:t>
       </w:r>
       <w:r>
         <w:tab/>
@@ -284,25 +242,19 @@
       <w:pPr>
         <w:pStyle w:val="Bezmezer"/>
       </w:pPr>
-      <w:proofErr w:type="spellStart"/>
       <w:r>
         <w:t>economies</w:t>
       </w:r>
-      <w:proofErr w:type="spellEnd"/>
-      <w:r>
-        <w:tab/>
-      </w:r>
-      <w:r>
-        <w:tab/>
-      </w:r>
-      <w:r>
-        <w:tab/>
-      </w:r>
-      <w:proofErr w:type="spellStart"/>
-      <w:r>
+      <w:r>
+        <w:tab/>
+      </w:r>
+      <w:r>
+        <w:tab/>
+      </w:r>
+      <w:r>
+        <w:tab/>
         <w:t>year</w:t>
       </w:r>
-      <w:proofErr w:type="spellEnd"/>
       <w:r>
         <w:tab/>
       </w:r>
@@ -338,13 +290,8 @@
         <w:pStyle w:val="Bezmezer"/>
       </w:pPr>
       <w:r>
-        <w:t xml:space="preserve">Momentálně to vypadá, že sledovací období bude </w:t>
-      </w:r>
-      <w:proofErr w:type="gramStart"/>
-      <w:r>
-        <w:t>2006 – 2018</w:t>
-      </w:r>
-      <w:proofErr w:type="gramEnd"/>
+        <w:t>Momentálně to vypadá, že sledovací období bude 2006 – 2018</w:t>
+      </w:r>
       <w:r>
         <w:t>, ještě kontrola, zda roky 2006 a 2018 mám hodnoty pro celé roky?</w:t>
       </w:r>
@@ -374,39 +321,7 @@
           <w:i/>
           <w:iCs/>
         </w:rPr>
-        <w:t xml:space="preserve">18.+19.10 orientačně </w:t>
-      </w:r>
-      <w:proofErr w:type="gramStart"/>
-      <w:r>
-        <w:rPr>
-          <w:i/>
-          <w:iCs/>
-        </w:rPr>
-        <w:t>4-5hod</w:t>
-      </w:r>
-      <w:proofErr w:type="gramEnd"/>
-      <w:r>
-        <w:rPr>
-          <w:i/>
-          <w:iCs/>
-        </w:rPr>
-        <w:t xml:space="preserve">, ten jeden </w:t>
-      </w:r>
-      <w:proofErr w:type="spellStart"/>
-      <w:r>
-        <w:rPr>
-          <w:i/>
-          <w:iCs/>
-        </w:rPr>
-        <w:t>word</w:t>
-      </w:r>
-      <w:proofErr w:type="spellEnd"/>
-      <w:r>
-        <w:rPr>
-          <w:i/>
-          <w:iCs/>
-        </w:rPr>
-        <w:t xml:space="preserve"> byl zbytečný, bylo lepší zpracovat do excelu</w:t>
+        <w:t>18.+19.10 orientačně 4-5hod, ten jeden word byl zbytečný, bylo lepší zpracovat do excelu</w:t>
       </w:r>
     </w:p>
     <w:p>
@@ -426,6 +341,12 @@
       <w:r>
         <w:t>Tvorba první tabulky</w:t>
       </w:r>
+      <w:r>
+        <w:t xml:space="preserve"> </w:t>
+      </w:r>
+      <w:r>
+        <w:t>- CZ</w:t>
+      </w:r>
     </w:p>
     <w:p>
       <w:pPr>
@@ -446,29 +367,19 @@
         </w:rPr>
         <w:t>Specifikace mezd</w:t>
       </w:r>
-    </w:p>
-    <w:p>
-      <w:pPr>
-        <w:pStyle w:val="Bezmezer"/>
-      </w:pPr>
-      <w:r>
-        <w:t xml:space="preserve">-- </w:t>
-      </w:r>
-      <w:proofErr w:type="spellStart"/>
-      <w:r>
-        <w:t>value_type</w:t>
-      </w:r>
-      <w:proofErr w:type="spellEnd"/>
-      <w:r>
-        <w:t xml:space="preserve"> 5958 mzda + unit 200 Kč + </w:t>
-      </w:r>
-      <w:proofErr w:type="spellStart"/>
-      <w:r>
-        <w:t>calculation</w:t>
-      </w:r>
-      <w:proofErr w:type="spellEnd"/>
-      <w:r>
-        <w:t xml:space="preserve"> 200 přepočtená za plný úvazek</w:t>
+      <w:r>
+        <w:rPr>
+          <w:rFonts w:eastAsiaTheme="minorHAnsi"/>
+        </w:rPr>
+        <w:t xml:space="preserve"> a spojení tabulek payroll a industry_branch</w:t>
+      </w:r>
+    </w:p>
+    <w:p>
+      <w:pPr>
+        <w:pStyle w:val="Bezmezer"/>
+      </w:pPr>
+      <w:r>
+        <w:t>-- value_type 5958 mzda + unit 200 Kč + calculation 200 přepočtená za plný úvazek</w:t>
       </w:r>
     </w:p>
     <w:p>
@@ -497,6 +408,59 @@
       <w:pPr>
         <w:pStyle w:val="Bezmezer"/>
       </w:pPr>
+    </w:p>
+    <w:p>
+      <w:pPr>
+        <w:pStyle w:val="Nadpis2"/>
+        <w:rPr>
+          <w:rFonts w:eastAsiaTheme="minorHAnsi"/>
+        </w:rPr>
+      </w:pPr>
+      <w:r>
+        <w:rPr>
+          <w:rFonts w:eastAsiaTheme="minorHAnsi"/>
+        </w:rPr>
+        <w:t>B: spojení tabulek price a category</w:t>
+      </w:r>
+    </w:p>
+    <w:p>
+      <w:pPr>
+        <w:pStyle w:val="Bezmezer"/>
+      </w:pPr>
+      <w:r>
+        <w:t>--  s</w:t>
+      </w:r>
+      <w:r>
+        <w:t>pousta věcí jsem nezaznamenala, je to občas pokus-omyl, a asi nemá cenu vše psát, mám poznámky i ve skriptu</w:t>
+      </w:r>
+    </w:p>
+    <w:p>
+      <w:pPr>
+        <w:pStyle w:val="Bezmezer"/>
+      </w:pPr>
+    </w:p>
+    <w:p>
+      <w:pPr>
+        <w:pStyle w:val="Bezmezer"/>
+        <w:rPr>
+          <w:i/>
+          <w:iCs/>
+        </w:rPr>
+      </w:pPr>
+      <w:r>
+        <w:rPr>
+          <w:i/>
+          <w:iCs/>
+        </w:rPr>
+        <w:t>moje poznámky: tipuji zpětně orientačně dalších 5 hod. minimálně</w:t>
+      </w:r>
+      <w:r>
+        <w:rPr>
+          <w:i/>
+          <w:iCs/>
+        </w:rPr>
+        <w:t>, těžko říct vracím se k učivu, vypisuji si poznámky do budoucna</w:t>
+      </w:r>
     </w:p>
     <w:p>
       <w:pPr>
@@ -515,11 +479,60 @@
       <w:r>
         <w:t>Tvorba druhé tabulky</w:t>
       </w:r>
-    </w:p>
-    <w:p>
-      <w:pPr>
-        <w:pStyle w:val="Nadpis1"/>
-        <w:ind w:left="426"/>
+      <w:r>
+        <w:t>- Evropa kromě CZ</w:t>
+      </w:r>
+    </w:p>
+    <w:p>
+      <w:pPr>
+        <w:pStyle w:val="Bezmezer"/>
+      </w:pPr>
+      <w:r>
+        <w:t xml:space="preserve">--  </w:t>
+      </w:r>
+      <w:r>
+        <w:t>to šlo docela rychle, z tabulky countries jsem zjistila kontinent „Europe“, jaký název má CZ = „Czech Republic“, abych mohla vyjmout, pak jsem pomocí vnořeného dotazu vytáhla potřebné informace</w:t>
+      </w:r>
+    </w:p>
+    <w:p>
+      <w:pPr>
+        <w:pStyle w:val="Bezmezer"/>
+      </w:pPr>
+      <w:r>
+        <w:t>-- ale ještě budu HDP potřebovat pro první tabulku, kvůli otázce č. 5</w:t>
+      </w:r>
+    </w:p>
+    <w:p>
+      <w:pPr>
+        <w:pStyle w:val="Bezmezer"/>
+      </w:pPr>
+    </w:p>
+    <w:p>
+      <w:pPr>
+        <w:pStyle w:val="Bezmezer"/>
+        <w:rPr>
+          <w:i/>
+          <w:iCs/>
+        </w:rPr>
+      </w:pPr>
+      <w:r>
+        <w:rPr>
+          <w:i/>
+          <w:iCs/>
+        </w:rPr>
+        <w:t>m</w:t>
+      </w:r>
+      <w:r>
+        <w:rPr>
+          <w:i/>
+          <w:iCs/>
+        </w:rPr>
+        <w:t>oje poznámky: tipuji zpětně 23.10. orientačně 0,5h</w:t>
+      </w:r>
+    </w:p>
+    <w:p>
+      <w:pPr>
+        <w:pStyle w:val="Bezmezer"/>
       </w:pPr>
     </w:p>
     <w:sectPr>

</xml_diff>

<commit_message>
cover letter: add text about JOIN four tables
</commit_message>
<xml_diff>
--- a/engeto_SQL_projekt_pruvodni_list.docx
+++ b/engeto_SQL_projekt_pruvodni_list.docx
@@ -20,7 +20,15 @@
         <w:pStyle w:val="Bezmezer"/>
       </w:pPr>
       <w:r>
-        <w:t>Nejdříve jsem začala rozborem jednotlivých tabulek a jejich rozkreslení a mapování, abych zjistila, jaké jsou v tabulkách údaje, jaké mají cizí klíče viz. přehled</w:t>
+        <w:t xml:space="preserve">Nejdříve jsem začala rozborem jednotlivých tabulek a jejich rozkreslení a mapování, abych zjistila, jaké jsou v tabulkách údaje, jaké mají cizí klíče viz. </w:t>
+      </w:r>
+      <w:r>
+        <w:rPr>
+          <w:b/>
+          <w:bCs/>
+          <w:color w:val="FF0000"/>
+        </w:rPr>
+        <w:t>příloha</w:t>
       </w:r>
     </w:p>
     <w:p>
@@ -91,23 +99,49 @@
           <w:u w:val="single"/>
         </w:rPr>
         <w:tab/>
-        <w:t>Null hodnoty?</w:t>
-      </w:r>
-    </w:p>
-    <w:p>
-      <w:pPr>
-        <w:pStyle w:val="Bezmezer"/>
-      </w:pPr>
-      <w:r>
-        <w:t>Tabulka czechia_payroll</w:t>
-      </w:r>
-      <w:r>
-        <w:tab/>
-      </w:r>
-      <w:r>
-        <w:tab/>
+      </w:r>
+      <w:proofErr w:type="spellStart"/>
+      <w:r>
+        <w:rPr>
+          <w:b/>
+          <w:bCs/>
+          <w:u w:val="single"/>
+        </w:rPr>
+        <w:t>Null</w:t>
+      </w:r>
+      <w:proofErr w:type="spellEnd"/>
+      <w:r>
+        <w:rPr>
+          <w:b/>
+          <w:bCs/>
+          <w:u w:val="single"/>
+        </w:rPr>
+        <w:t xml:space="preserve"> hodnoty?</w:t>
+      </w:r>
+    </w:p>
+    <w:p>
+      <w:pPr>
+        <w:pStyle w:val="Bezmezer"/>
+      </w:pPr>
+      <w:r>
+        <w:t xml:space="preserve">Tabulka </w:t>
+      </w:r>
+      <w:proofErr w:type="spellStart"/>
+      <w:r>
+        <w:t>czechia_payroll</w:t>
+      </w:r>
+      <w:proofErr w:type="spellEnd"/>
+      <w:r>
+        <w:tab/>
+      </w:r>
+      <w:r>
+        <w:tab/>
+      </w:r>
+      <w:proofErr w:type="spellStart"/>
+      <w:r>
         <w:t>payroll_year</w:t>
       </w:r>
+      <w:proofErr w:type="spellEnd"/>
       <w:r>
         <w:tab/>
       </w:r>
@@ -135,15 +169,24 @@
         <w:pStyle w:val="Bezmezer"/>
       </w:pPr>
       <w:r>
-        <w:t>Tabulka czechia_price</w:t>
-      </w:r>
-      <w:r>
-        <w:tab/>
-      </w:r>
-      <w:r>
-        <w:tab/>
+        <w:t xml:space="preserve">Tabulka </w:t>
+      </w:r>
+      <w:proofErr w:type="spellStart"/>
+      <w:r>
+        <w:t>czechia_price</w:t>
+      </w:r>
+      <w:proofErr w:type="spellEnd"/>
+      <w:r>
+        <w:tab/>
+      </w:r>
+      <w:r>
+        <w:tab/>
+      </w:r>
+      <w:proofErr w:type="spellStart"/>
+      <w:r>
         <w:t>date_from</w:t>
       </w:r>
+      <w:proofErr w:type="spellEnd"/>
       <w:r>
         <w:tab/>
       </w:r>
@@ -195,7 +238,14 @@
       </w:r>
       <w:r>
         <w:tab/>
-        <w:t>date to</w:t>
+      </w:r>
+      <w:proofErr w:type="spellStart"/>
+      <w:r>
+        <w:t>date</w:t>
+      </w:r>
+      <w:proofErr w:type="spellEnd"/>
+      <w:r>
+        <w:t xml:space="preserve"> to</w:t>
       </w:r>
       <w:r>
         <w:tab/>
@@ -242,19 +292,25 @@
       <w:pPr>
         <w:pStyle w:val="Bezmezer"/>
       </w:pPr>
+      <w:proofErr w:type="spellStart"/>
       <w:r>
         <w:t>economies</w:t>
       </w:r>
-      <w:r>
-        <w:tab/>
-      </w:r>
-      <w:r>
-        <w:tab/>
-      </w:r>
-      <w:r>
-        <w:tab/>
+      <w:proofErr w:type="spellEnd"/>
+      <w:r>
+        <w:tab/>
+      </w:r>
+      <w:r>
+        <w:tab/>
+      </w:r>
+      <w:r>
+        <w:tab/>
+      </w:r>
+      <w:proofErr w:type="spellStart"/>
+      <w:r>
         <w:t>year</w:t>
       </w:r>
+      <w:proofErr w:type="spellEnd"/>
       <w:r>
         <w:tab/>
       </w:r>
@@ -290,8 +346,13 @@
         <w:pStyle w:val="Bezmezer"/>
       </w:pPr>
       <w:r>
-        <w:t>Momentálně to vypadá, že sledovací období bude 2006 – 2018</w:t>
-      </w:r>
+        <w:t xml:space="preserve">Momentálně to vypadá, že sledovací období bude </w:t>
+      </w:r>
+      <w:proofErr w:type="gramStart"/>
+      <w:r>
+        <w:t>2006 – 2018</w:t>
+      </w:r>
+      <w:proofErr w:type="gramEnd"/>
       <w:r>
         <w:t>, ještě kontrola, zda roky 2006 a 2018 mám hodnoty pro celé roky?</w:t>
       </w:r>
@@ -321,7 +382,39 @@
           <w:i/>
           <w:iCs/>
         </w:rPr>
-        <w:t>18.+19.10 orientačně 4-5hod, ten jeden word byl zbytečný, bylo lepší zpracovat do excelu</w:t>
+        <w:t xml:space="preserve">18.+19.10 orientačně </w:t>
+      </w:r>
+      <w:proofErr w:type="gramStart"/>
+      <w:r>
+        <w:rPr>
+          <w:i/>
+          <w:iCs/>
+        </w:rPr>
+        <w:t>4-5hod</w:t>
+      </w:r>
+      <w:proofErr w:type="gramEnd"/>
+      <w:r>
+        <w:rPr>
+          <w:i/>
+          <w:iCs/>
+        </w:rPr>
+        <w:t xml:space="preserve">, ten jeden </w:t>
+      </w:r>
+      <w:proofErr w:type="spellStart"/>
+      <w:r>
+        <w:rPr>
+          <w:i/>
+          <w:iCs/>
+        </w:rPr>
+        <w:t>word</w:t>
+      </w:r>
+      <w:proofErr w:type="spellEnd"/>
+      <w:r>
+        <w:rPr>
+          <w:i/>
+          <w:iCs/>
+        </w:rPr>
+        <w:t xml:space="preserve"> byl zbytečný, bylo lepší zpracovat do excelu</w:t>
       </w:r>
     </w:p>
     <w:p>
@@ -339,7 +432,11 @@
         <w:ind w:left="426" w:hanging="426"/>
       </w:pPr>
       <w:r>
-        <w:t>Tvorba první tabulky</w:t>
+        <w:t xml:space="preserve">Tvorba první </w:t>
+      </w:r>
+      <w:proofErr w:type="gramStart"/>
+      <w:r>
+        <w:t>tabulky</w:t>
       </w:r>
       <w:r>
         <w:t xml:space="preserve"> </w:t>
@@ -347,6 +444,7 @@
       <w:r>
         <w:t>- CZ</w:t>
       </w:r>
+      <w:proofErr w:type="gramEnd"/>
     </w:p>
     <w:p>
       <w:pPr>
@@ -371,15 +469,53 @@
         <w:rPr>
           <w:rFonts w:eastAsiaTheme="minorHAnsi"/>
         </w:rPr>
-        <w:t xml:space="preserve"> a spojení tabulek payroll a industry_branch</w:t>
-      </w:r>
-    </w:p>
-    <w:p>
-      <w:pPr>
-        <w:pStyle w:val="Bezmezer"/>
-      </w:pPr>
-      <w:r>
-        <w:t>-- value_type 5958 mzda + unit 200 Kč + calculation 200 přepočtená za plný úvazek</w:t>
+        <w:t xml:space="preserve"> a spojení tabulek </w:t>
+      </w:r>
+      <w:proofErr w:type="spellStart"/>
+      <w:r>
+        <w:rPr>
+          <w:rFonts w:eastAsiaTheme="minorHAnsi"/>
+        </w:rPr>
+        <w:t>payroll</w:t>
+      </w:r>
+      <w:proofErr w:type="spellEnd"/>
+      <w:r>
+        <w:rPr>
+          <w:rFonts w:eastAsiaTheme="minorHAnsi"/>
+        </w:rPr>
+        <w:t xml:space="preserve"> a </w:t>
+      </w:r>
+      <w:proofErr w:type="spellStart"/>
+      <w:r>
+        <w:rPr>
+          <w:rFonts w:eastAsiaTheme="minorHAnsi"/>
+        </w:rPr>
+        <w:t>industry_branch</w:t>
+      </w:r>
+      <w:proofErr w:type="spellEnd"/>
+    </w:p>
+    <w:p>
+      <w:pPr>
+        <w:pStyle w:val="Bezmezer"/>
+      </w:pPr>
+      <w:r>
+        <w:t xml:space="preserve">-- </w:t>
+      </w:r>
+      <w:proofErr w:type="spellStart"/>
+      <w:r>
+        <w:t>value_type</w:t>
+      </w:r>
+      <w:proofErr w:type="spellEnd"/>
+      <w:r>
+        <w:t xml:space="preserve"> 5958 mzda + unit 200 Kč + </w:t>
+      </w:r>
+      <w:proofErr w:type="spellStart"/>
+      <w:r>
+        <w:t>calculation</w:t>
+      </w:r>
+      <w:proofErr w:type="spellEnd"/>
+      <w:r>
+        <w:t xml:space="preserve"> 200 přepočtená za plný úvazek</w:t>
       </w:r>
     </w:p>
     <w:p>
@@ -420,18 +556,57 @@
         <w:rPr>
           <w:rFonts w:eastAsiaTheme="minorHAnsi"/>
         </w:rPr>
-        <w:t>B: spojení tabulek price a category</w:t>
-      </w:r>
-    </w:p>
-    <w:p>
-      <w:pPr>
-        <w:pStyle w:val="Bezmezer"/>
-      </w:pPr>
+        <w:t xml:space="preserve">B: </w:t>
+      </w:r>
+      <w:r>
+        <w:rPr>
+          <w:rFonts w:eastAsiaTheme="minorHAnsi"/>
+        </w:rPr>
+        <w:t>S</w:t>
+      </w:r>
+      <w:r>
+        <w:rPr>
+          <w:rFonts w:eastAsiaTheme="minorHAnsi"/>
+        </w:rPr>
+        <w:t xml:space="preserve">pojení tabulek </w:t>
+      </w:r>
+      <w:proofErr w:type="spellStart"/>
+      <w:r>
+        <w:rPr>
+          <w:rFonts w:eastAsiaTheme="minorHAnsi"/>
+        </w:rPr>
+        <w:t>price</w:t>
+      </w:r>
+      <w:proofErr w:type="spellEnd"/>
+      <w:r>
+        <w:rPr>
+          <w:rFonts w:eastAsiaTheme="minorHAnsi"/>
+        </w:rPr>
+        <w:t xml:space="preserve"> a </w:t>
+      </w:r>
+      <w:proofErr w:type="spellStart"/>
+      <w:r>
+        <w:rPr>
+          <w:rFonts w:eastAsiaTheme="minorHAnsi"/>
+        </w:rPr>
+        <w:t>category</w:t>
+      </w:r>
+      <w:proofErr w:type="spellEnd"/>
+    </w:p>
+    <w:p>
+      <w:pPr>
+        <w:pStyle w:val="Bezmezer"/>
+      </w:pPr>
+      <w:proofErr w:type="gramStart"/>
       <w:r>
         <w:t>--  s</w:t>
       </w:r>
       <w:r>
-        <w:t>pousta věcí jsem nezaznamenala, je to občas pokus-omyl, a asi nemá cenu vše psát, mám poznámky i ve skriptu</w:t>
+        <w:t>pousta</w:t>
+      </w:r>
+      <w:proofErr w:type="gramEnd"/>
+      <w:r>
+        <w:t xml:space="preserve"> věcí jsem nezaznamenala, je to občas pokus-omyl, a asi nemá cenu vše psát, mám poznámky i ve skriptu</w:t>
       </w:r>
     </w:p>
     <w:p>
@@ -466,6 +641,97 @@
       <w:pPr>
         <w:pStyle w:val="Bezmezer"/>
       </w:pPr>
+    </w:p>
+    <w:p>
+      <w:pPr>
+        <w:pStyle w:val="Nadpis2"/>
+        <w:rPr>
+          <w:rFonts w:eastAsiaTheme="minorHAnsi"/>
+        </w:rPr>
+      </w:pPr>
+      <w:r>
+        <w:rPr>
+          <w:rFonts w:eastAsiaTheme="minorHAnsi"/>
+        </w:rPr>
+        <w:t>C: Spojení 4 tabulek do jedné</w:t>
+      </w:r>
+      <w:r>
+        <w:rPr>
+          <w:rFonts w:eastAsiaTheme="minorHAnsi"/>
+        </w:rPr>
+        <w:t xml:space="preserve"> </w:t>
+      </w:r>
+      <w:proofErr w:type="spellStart"/>
+      <w:r>
+        <w:rPr>
+          <w:rFonts w:eastAsiaTheme="minorHAnsi"/>
+          <w:highlight w:val="yellow"/>
+        </w:rPr>
+        <w:t>primary_final</w:t>
+      </w:r>
+      <w:proofErr w:type="spellEnd"/>
+    </w:p>
+    <w:p>
+      <w:pPr>
+        <w:pStyle w:val="Bezmezer"/>
+        <w:rPr>
+          <w:b/>
+          <w:bCs/>
+          <w:color w:val="FF0000"/>
+        </w:rPr>
+      </w:pPr>
+      <w:proofErr w:type="gramStart"/>
+      <w:r>
+        <w:t xml:space="preserve">--  </w:t>
+      </w:r>
+      <w:r>
+        <w:t>zjistila</w:t>
+      </w:r>
+      <w:proofErr w:type="gramEnd"/>
+      <w:r>
+        <w:t xml:space="preserve"> jsem, že nemůžu spojovat dvě a dvě tabulky, ale musím spojit všechny 4 dohromady najednou, ale spojení dvou a dvou tabulek mi pomohlo, ale musela jsem si nakreslit v excelu finální podobu viz. </w:t>
+      </w:r>
+      <w:r>
+        <w:rPr>
+          <w:b/>
+          <w:bCs/>
+          <w:color w:val="FF0000"/>
+        </w:rPr>
+        <w:t>příloha</w:t>
+      </w:r>
+    </w:p>
+    <w:p>
+      <w:pPr>
+        <w:pStyle w:val="Bezmezer"/>
+        <w:rPr>
+          <w:b/>
+          <w:bCs/>
+          <w:color w:val="FF0000"/>
+        </w:rPr>
+      </w:pPr>
+    </w:p>
+    <w:p>
+      <w:pPr>
+        <w:pStyle w:val="Bezmezer"/>
+        <w:rPr>
+          <w:i/>
+          <w:iCs/>
+        </w:rPr>
+      </w:pPr>
+      <w:r>
+        <w:rPr>
+          <w:i/>
+          <w:iCs/>
+        </w:rPr>
+        <w:t xml:space="preserve">moje poznámky: </w:t>
+      </w:r>
+      <w:r>
+        <w:rPr>
+          <w:i/>
+          <w:iCs/>
+        </w:rPr>
+        <w:t>opět tipuji, zabralo mi to 3 hodiny</w:t>
+      </w:r>
     </w:p>
     <w:p>
       <w:pPr>
@@ -477,21 +743,58 @@
         <w:ind w:left="426" w:hanging="426"/>
       </w:pPr>
       <w:r>
-        <w:t>Tvorba druhé tabulky</w:t>
-      </w:r>
-      <w:r>
-        <w:t>- Evropa kromě CZ</w:t>
-      </w:r>
-    </w:p>
-    <w:p>
-      <w:pPr>
-        <w:pStyle w:val="Bezmezer"/>
-      </w:pPr>
-      <w:r>
-        <w:t xml:space="preserve">--  </w:t>
-      </w:r>
-      <w:r>
-        <w:t>to šlo docela rychle, z tabulky countries jsem zjistila kontinent „Europe“, jaký název má CZ = „Czech Republic“, abych mohla vyjmout, pak jsem pomocí vnořeného dotazu vytáhla potřebné informace</w:t>
+        <w:t xml:space="preserve">Tvorba druhé </w:t>
+      </w:r>
+      <w:proofErr w:type="gramStart"/>
+      <w:r>
+        <w:t>tabulky</w:t>
+      </w:r>
+      <w:r>
+        <w:t>- Evropa</w:t>
+      </w:r>
+      <w:proofErr w:type="gramEnd"/>
+      <w:r>
+        <w:t xml:space="preserve"> kromě CZ</w:t>
+      </w:r>
+      <w:r>
+        <w:t xml:space="preserve"> </w:t>
+      </w:r>
+      <w:proofErr w:type="spellStart"/>
+      <w:r>
+        <w:rPr>
+          <w:highlight w:val="yellow"/>
+        </w:rPr>
+        <w:t>second_final</w:t>
+      </w:r>
+      <w:proofErr w:type="spellEnd"/>
+    </w:p>
+    <w:p>
+      <w:pPr>
+        <w:pStyle w:val="Bezmezer"/>
+      </w:pPr>
+      <w:proofErr w:type="gramStart"/>
+      <w:r>
+        <w:t>--  to</w:t>
+      </w:r>
+      <w:proofErr w:type="gramEnd"/>
+      <w:r>
+        <w:t xml:space="preserve"> šlo docela rychle, z tabulky </w:t>
+      </w:r>
+      <w:proofErr w:type="spellStart"/>
+      <w:r>
+        <w:t>countries</w:t>
+      </w:r>
+      <w:proofErr w:type="spellEnd"/>
+      <w:r>
+        <w:t xml:space="preserve"> jsem zjistila kontinent „</w:t>
+      </w:r>
+      <w:proofErr w:type="spellStart"/>
+      <w:r>
+        <w:t>Europe</w:t>
+      </w:r>
+      <w:proofErr w:type="spellEnd"/>
+      <w:r>
+        <w:t>“, jaký název má CZ = „Czech Republic“, abych mohla vyjmout, pak jsem pomocí vnořeného dotazu vytáhla potřebné informace</w:t>
       </w:r>
     </w:p>
     <w:p>
@@ -520,6 +823,7 @@
           <w:i/>
           <w:iCs/>
         </w:rPr>
+        <w:lastRenderedPageBreak/>
         <w:t>m</w:t>
       </w:r>
       <w:r>

</xml_diff>

<commit_message>
cover letter: add text about first question
</commit_message>
<xml_diff>
--- a/engeto_SQL_projekt_pruvodni_list.docx
+++ b/engeto_SQL_projekt_pruvodni_list.docx
@@ -33,11 +33,6 @@
     </w:p>
     <w:p>
       <w:pPr>
-        <w:pStyle w:val="Bezmezer"/>
-      </w:pPr>
-    </w:p>
-    <w:p>
-      <w:pPr>
         <w:pStyle w:val="Nadpis1"/>
         <w:numPr>
           <w:ilvl w:val="0"/>
@@ -99,24 +94,7 @@
           <w:u w:val="single"/>
         </w:rPr>
         <w:tab/>
-      </w:r>
-      <w:proofErr w:type="spellStart"/>
-      <w:r>
-        <w:rPr>
-          <w:b/>
-          <w:bCs/>
-          <w:u w:val="single"/>
-        </w:rPr>
-        <w:t>Null</w:t>
-      </w:r>
-      <w:proofErr w:type="spellEnd"/>
-      <w:r>
-        <w:rPr>
-          <w:b/>
-          <w:bCs/>
-          <w:u w:val="single"/>
-        </w:rPr>
-        <w:t xml:space="preserve"> hodnoty?</w:t>
+        <w:t>Null hodnoty?</w:t>
       </w:r>
     </w:p>
     <w:p>
@@ -124,24 +102,15 @@
         <w:pStyle w:val="Bezmezer"/>
       </w:pPr>
       <w:r>
-        <w:t xml:space="preserve">Tabulka </w:t>
-      </w:r>
-      <w:proofErr w:type="spellStart"/>
-      <w:r>
-        <w:t>czechia_payroll</w:t>
-      </w:r>
-      <w:proofErr w:type="spellEnd"/>
-      <w:r>
-        <w:tab/>
-      </w:r>
-      <w:r>
-        <w:tab/>
-      </w:r>
-      <w:proofErr w:type="spellStart"/>
-      <w:r>
+        <w:t>Tabulka czechia_payroll</w:t>
+      </w:r>
+      <w:r>
+        <w:tab/>
+      </w:r>
+      <w:r>
+        <w:tab/>
         <w:t>payroll_year</w:t>
       </w:r>
-      <w:proofErr w:type="spellEnd"/>
       <w:r>
         <w:tab/>
       </w:r>
@@ -169,24 +138,15 @@
         <w:pStyle w:val="Bezmezer"/>
       </w:pPr>
       <w:r>
-        <w:t xml:space="preserve">Tabulka </w:t>
-      </w:r>
-      <w:proofErr w:type="spellStart"/>
-      <w:r>
-        <w:t>czechia_price</w:t>
-      </w:r>
-      <w:proofErr w:type="spellEnd"/>
-      <w:r>
-        <w:tab/>
-      </w:r>
-      <w:r>
-        <w:tab/>
-      </w:r>
-      <w:proofErr w:type="spellStart"/>
-      <w:r>
+        <w:t>Tabulka czechia_price</w:t>
+      </w:r>
+      <w:r>
+        <w:tab/>
+      </w:r>
+      <w:r>
+        <w:tab/>
         <w:t>date_from</w:t>
       </w:r>
-      <w:proofErr w:type="spellEnd"/>
       <w:r>
         <w:tab/>
       </w:r>
@@ -238,14 +198,7 @@
       </w:r>
       <w:r>
         <w:tab/>
-      </w:r>
-      <w:proofErr w:type="spellStart"/>
-      <w:r>
-        <w:t>date</w:t>
-      </w:r>
-      <w:proofErr w:type="spellEnd"/>
-      <w:r>
-        <w:t xml:space="preserve"> to</w:t>
+        <w:t>date to</w:t>
       </w:r>
       <w:r>
         <w:tab/>
@@ -292,25 +245,19 @@
       <w:pPr>
         <w:pStyle w:val="Bezmezer"/>
       </w:pPr>
-      <w:proofErr w:type="spellStart"/>
       <w:r>
         <w:t>economies</w:t>
       </w:r>
-      <w:proofErr w:type="spellEnd"/>
-      <w:r>
-        <w:tab/>
-      </w:r>
-      <w:r>
-        <w:tab/>
-      </w:r>
-      <w:r>
-        <w:tab/>
-      </w:r>
-      <w:proofErr w:type="spellStart"/>
-      <w:r>
+      <w:r>
+        <w:tab/>
+      </w:r>
+      <w:r>
+        <w:tab/>
+      </w:r>
+      <w:r>
+        <w:tab/>
         <w:t>year</w:t>
       </w:r>
-      <w:proofErr w:type="spellEnd"/>
       <w:r>
         <w:tab/>
       </w:r>
@@ -348,11 +295,14 @@
       <w:r>
         <w:t xml:space="preserve">Momentálně to vypadá, že sledovací období bude </w:t>
       </w:r>
-      <w:proofErr w:type="gramStart"/>
-      <w:r>
+      <w:r>
+        <w:rPr>
+          <w:b/>
+          <w:bCs/>
+          <w:highlight w:val="yellow"/>
+        </w:rPr>
         <w:t>2006 – 2018</w:t>
       </w:r>
-      <w:proofErr w:type="gramEnd"/>
       <w:r>
         <w:t>, ještě kontrola, zda roky 2006 a 2018 mám hodnoty pro celé roky?</w:t>
       </w:r>
@@ -382,45 +332,8 @@
           <w:i/>
           <w:iCs/>
         </w:rPr>
-        <w:t xml:space="preserve">18.+19.10 orientačně </w:t>
-      </w:r>
-      <w:proofErr w:type="gramStart"/>
-      <w:r>
-        <w:rPr>
-          <w:i/>
-          <w:iCs/>
-        </w:rPr>
-        <w:t>4-5hod</w:t>
-      </w:r>
-      <w:proofErr w:type="gramEnd"/>
-      <w:r>
-        <w:rPr>
-          <w:i/>
-          <w:iCs/>
-        </w:rPr>
-        <w:t xml:space="preserve">, ten jeden </w:t>
-      </w:r>
-      <w:proofErr w:type="spellStart"/>
-      <w:r>
-        <w:rPr>
-          <w:i/>
-          <w:iCs/>
-        </w:rPr>
-        <w:t>word</w:t>
-      </w:r>
-      <w:proofErr w:type="spellEnd"/>
-      <w:r>
-        <w:rPr>
-          <w:i/>
-          <w:iCs/>
-        </w:rPr>
-        <w:t xml:space="preserve"> byl zbytečný, bylo lepší zpracovat do excelu</w:t>
-      </w:r>
-    </w:p>
-    <w:p>
-      <w:pPr>
-        <w:pStyle w:val="Bezmezer"/>
-      </w:pPr>
+        <w:t>18.+19.10 orientačně 4-5hod, ten jeden word byl zbytečný, bylo lepší zpracovat do excelu</w:t>
+      </w:r>
     </w:p>
     <w:p>
       <w:pPr>
@@ -432,11 +345,7 @@
         <w:ind w:left="426" w:hanging="426"/>
       </w:pPr>
       <w:r>
-        <w:t xml:space="preserve">Tvorba první </w:t>
-      </w:r>
-      <w:proofErr w:type="gramStart"/>
-      <w:r>
-        <w:t>tabulky</w:t>
+        <w:t>Tvorba první tabulky</w:t>
       </w:r>
       <w:r>
         <w:t xml:space="preserve"> </w:t>
@@ -444,7 +353,6 @@
       <w:r>
         <w:t>- CZ</w:t>
       </w:r>
-      <w:proofErr w:type="gramEnd"/>
     </w:p>
     <w:p>
       <w:pPr>
@@ -469,53 +377,21 @@
         <w:rPr>
           <w:rFonts w:eastAsiaTheme="minorHAnsi"/>
         </w:rPr>
-        <w:t xml:space="preserve"> a spojení tabulek </w:t>
-      </w:r>
-      <w:proofErr w:type="spellStart"/>
-      <w:r>
-        <w:rPr>
-          <w:rFonts w:eastAsiaTheme="minorHAnsi"/>
-        </w:rPr>
-        <w:t>payroll</w:t>
-      </w:r>
-      <w:proofErr w:type="spellEnd"/>
-      <w:r>
-        <w:rPr>
-          <w:rFonts w:eastAsiaTheme="minorHAnsi"/>
-        </w:rPr>
-        <w:t xml:space="preserve"> a </w:t>
-      </w:r>
-      <w:proofErr w:type="spellStart"/>
-      <w:r>
-        <w:rPr>
-          <w:rFonts w:eastAsiaTheme="minorHAnsi"/>
-        </w:rPr>
-        <w:t>industry_branch</w:t>
-      </w:r>
-      <w:proofErr w:type="spellEnd"/>
+        <w:t xml:space="preserve"> a spojení tabulek payroll a industry_branch</w:t>
+      </w:r>
     </w:p>
     <w:p>
       <w:pPr>
         <w:pStyle w:val="Bezmezer"/>
       </w:pPr>
       <w:r>
-        <w:t xml:space="preserve">-- </w:t>
-      </w:r>
-      <w:proofErr w:type="spellStart"/>
-      <w:r>
-        <w:t>value_type</w:t>
-      </w:r>
-      <w:proofErr w:type="spellEnd"/>
-      <w:r>
-        <w:t xml:space="preserve"> 5958 mzda + unit 200 Kč + </w:t>
-      </w:r>
-      <w:proofErr w:type="spellStart"/>
-      <w:r>
-        <w:t>calculation</w:t>
-      </w:r>
-      <w:proofErr w:type="spellEnd"/>
-      <w:r>
-        <w:t xml:space="preserve"> 200 přepočtená za plný úvazek</w:t>
+        <w:t>--</w:t>
+      </w:r>
+      <w:r>
+        <w:t xml:space="preserve">  </w:t>
+      </w:r>
+      <w:r>
+        <w:t>value_type 5958 mzda + unit 200 Kč + calculation 200 přepočtená za plný úvazek</w:t>
       </w:r>
     </w:p>
     <w:p>
@@ -542,71 +418,39 @@
     </w:p>
     <w:p>
       <w:pPr>
+        <w:pStyle w:val="Nadpis2"/>
+        <w:rPr>
+          <w:rFonts w:eastAsiaTheme="minorHAnsi"/>
+        </w:rPr>
+      </w:pPr>
+      <w:r>
+        <w:rPr>
+          <w:rFonts w:eastAsiaTheme="minorHAnsi"/>
+        </w:rPr>
+        <w:t xml:space="preserve">B: </w:t>
+      </w:r>
+      <w:r>
+        <w:rPr>
+          <w:rFonts w:eastAsiaTheme="minorHAnsi"/>
+        </w:rPr>
+        <w:t>S</w:t>
+      </w:r>
+      <w:r>
+        <w:rPr>
+          <w:rFonts w:eastAsiaTheme="minorHAnsi"/>
+        </w:rPr>
+        <w:t>pojení tabulek price a category</w:t>
+      </w:r>
+    </w:p>
+    <w:p>
+      <w:pPr>
         <w:pStyle w:val="Bezmezer"/>
       </w:pPr>
-    </w:p>
-    <w:p>
-      <w:pPr>
-        <w:pStyle w:val="Nadpis2"/>
-        <w:rPr>
-          <w:rFonts w:eastAsiaTheme="minorHAnsi"/>
-        </w:rPr>
-      </w:pPr>
-      <w:r>
-        <w:rPr>
-          <w:rFonts w:eastAsiaTheme="minorHAnsi"/>
-        </w:rPr>
-        <w:t xml:space="preserve">B: </w:t>
-      </w:r>
-      <w:r>
-        <w:rPr>
-          <w:rFonts w:eastAsiaTheme="minorHAnsi"/>
-        </w:rPr>
-        <w:t>S</w:t>
-      </w:r>
-      <w:r>
-        <w:rPr>
-          <w:rFonts w:eastAsiaTheme="minorHAnsi"/>
-        </w:rPr>
-        <w:t xml:space="preserve">pojení tabulek </w:t>
-      </w:r>
-      <w:proofErr w:type="spellStart"/>
-      <w:r>
-        <w:rPr>
-          <w:rFonts w:eastAsiaTheme="minorHAnsi"/>
-        </w:rPr>
-        <w:t>price</w:t>
-      </w:r>
-      <w:proofErr w:type="spellEnd"/>
-      <w:r>
-        <w:rPr>
-          <w:rFonts w:eastAsiaTheme="minorHAnsi"/>
-        </w:rPr>
-        <w:t xml:space="preserve"> a </w:t>
-      </w:r>
-      <w:proofErr w:type="spellStart"/>
-      <w:r>
-        <w:rPr>
-          <w:rFonts w:eastAsiaTheme="minorHAnsi"/>
-        </w:rPr>
-        <w:t>category</w:t>
-      </w:r>
-      <w:proofErr w:type="spellEnd"/>
-    </w:p>
-    <w:p>
-      <w:pPr>
-        <w:pStyle w:val="Bezmezer"/>
-      </w:pPr>
-      <w:proofErr w:type="gramStart"/>
-      <w:r>
-        <w:t>--  s</w:t>
-      </w:r>
-      <w:r>
-        <w:t>pousta</w:t>
-      </w:r>
-      <w:proofErr w:type="gramEnd"/>
-      <w:r>
-        <w:t xml:space="preserve"> věcí jsem nezaznamenala, je to občas pokus-omyl, a asi nemá cenu vše psát, mám poznámky i ve skriptu</w:t>
+      <w:r>
+        <w:t>-- s</w:t>
+      </w:r>
+      <w:r>
+        <w:t>pousta věcí jsem nezaznamenala, je to občas pokus-omyl, a asi nemá cenu vše psát, mám poznámky i ve skriptu</w:t>
       </w:r>
     </w:p>
     <w:p>
@@ -639,11 +483,6 @@
     </w:p>
     <w:p>
       <w:pPr>
-        <w:pStyle w:val="Bezmezer"/>
-      </w:pPr>
-    </w:p>
-    <w:p>
-      <w:pPr>
         <w:pStyle w:val="Nadpis2"/>
         <w:rPr>
           <w:rFonts w:eastAsiaTheme="minorHAnsi"/>
@@ -661,7 +500,6 @@
         </w:rPr>
         <w:t xml:space="preserve"> </w:t>
       </w:r>
-      <w:proofErr w:type="spellStart"/>
       <w:r>
         <w:rPr>
           <w:rFonts w:eastAsiaTheme="minorHAnsi"/>
@@ -669,7 +507,6 @@
         </w:rPr>
         <w:t>primary_final</w:t>
       </w:r>
-      <w:proofErr w:type="spellEnd"/>
     </w:p>
     <w:p>
       <w:pPr>
@@ -680,16 +517,8 @@
           <w:color w:val="FF0000"/>
         </w:rPr>
       </w:pPr>
-      <w:proofErr w:type="gramStart"/>
-      <w:r>
-        <w:t xml:space="preserve">--  </w:t>
-      </w:r>
-      <w:r>
-        <w:t>zjistila</w:t>
-      </w:r>
-      <w:proofErr w:type="gramEnd"/>
-      <w:r>
-        <w:t xml:space="preserve"> jsem, že nemůžu spojovat dvě a dvě tabulky, ale musím spojit všechny 4 dohromady najednou, ale spojení dvou a dvou tabulek mi pomohlo, ale musela jsem si nakreslit v excelu finální podobu viz. </w:t>
+      <w:r>
+        <w:t xml:space="preserve">-- zjistila jsem, že nemůžu spojovat dvě a dvě tabulky, ale musím spojit všechny 4 dohromady najednou, ale spojení dvou a dvou tabulek mi pomohlo, ale musela jsem si nakreslit v excelu finální podobu viz. </w:t>
       </w:r>
       <w:r>
         <w:rPr>
@@ -731,6 +560,544 @@
           <w:iCs/>
         </w:rPr>
         <w:t>opět tipuji, zabralo mi to 3 hodiny</w:t>
+      </w:r>
+    </w:p>
+    <w:p>
+      <w:pPr>
+        <w:pStyle w:val="Nadpis3"/>
+      </w:pPr>
+      <w:r>
+        <w:t>C: 1. Rostou v průběhu let mzdy ve všech odvětvích nebo v některých klesají?</w:t>
+      </w:r>
+    </w:p>
+    <w:p>
+      <w:pPr>
+        <w:pStyle w:val="Bezmezer"/>
+        <w:rPr>
+          <w:b/>
+          <w:bCs/>
+        </w:rPr>
+      </w:pPr>
+      <w:r>
+        <w:rPr>
+          <w:b/>
+          <w:bCs/>
+        </w:rPr>
+        <w:t>Jednoznačně se nedá odpovědět, většinou mzdy rostly kromě roku 2013, pouze ve třech odvětvích průmysl + zdravotnictví + ostatní činnost mzdy vždy rostly</w:t>
+      </w:r>
+    </w:p>
+    <w:p>
+      <w:pPr>
+        <w:pStyle w:val="Normlnweb"/>
+        <w:shd w:val="clear" w:color="auto" w:fill="FFFFFF"/>
+        <w:spacing w:before="0" w:beforeAutospacing="0" w:after="0" w:afterAutospacing="0"/>
+        <w:rPr>
+          <w:rFonts w:ascii="Consolas" w:hAnsi="Consolas"/>
+          <w:color w:val="000000"/>
+          <w:sz w:val="20"/>
+          <w:szCs w:val="20"/>
+        </w:rPr>
+      </w:pPr>
+      <w:r>
+        <w:rPr>
+          <w:rFonts w:ascii="Consolas" w:hAnsi="Consolas"/>
+          <w:color w:val="808080"/>
+          <w:sz w:val="20"/>
+          <w:szCs w:val="20"/>
+        </w:rPr>
+        <w:t xml:space="preserve">-- A = zemědělství, lesnictví, rybářství = mzdy klesly pouze v roce 2009 </w:t>
+      </w:r>
+    </w:p>
+    <w:p>
+      <w:pPr>
+        <w:pStyle w:val="Normlnweb"/>
+        <w:shd w:val="clear" w:color="auto" w:fill="FFFFFF"/>
+        <w:spacing w:before="0" w:beforeAutospacing="0" w:after="0" w:afterAutospacing="0"/>
+        <w:rPr>
+          <w:rFonts w:ascii="Consolas" w:hAnsi="Consolas"/>
+          <w:color w:val="000000"/>
+          <w:sz w:val="20"/>
+          <w:szCs w:val="20"/>
+        </w:rPr>
+      </w:pPr>
+      <w:r>
+        <w:rPr>
+          <w:rFonts w:ascii="Consolas" w:hAnsi="Consolas"/>
+          <w:color w:val="808080"/>
+          <w:sz w:val="20"/>
+          <w:szCs w:val="20"/>
+        </w:rPr>
+        <w:t>-- B = těžba a dobývání = mzdy klesly v letech 2009, 2013, 2014, 2016</w:t>
+      </w:r>
+    </w:p>
+    <w:p>
+      <w:pPr>
+        <w:pStyle w:val="Normlnweb"/>
+        <w:shd w:val="clear" w:color="auto" w:fill="FFFFFF"/>
+        <w:spacing w:before="0" w:beforeAutospacing="0" w:after="0" w:afterAutospacing="0"/>
+        <w:rPr>
+          <w:rFonts w:ascii="Consolas" w:hAnsi="Consolas"/>
+          <w:color w:val="000000"/>
+          <w:sz w:val="20"/>
+          <w:szCs w:val="20"/>
+          <w:u w:val="single"/>
+        </w:rPr>
+      </w:pPr>
+      <w:r>
+        <w:rPr>
+          <w:rFonts w:ascii="Consolas" w:hAnsi="Consolas"/>
+          <w:color w:val="808080"/>
+          <w:sz w:val="20"/>
+          <w:szCs w:val="20"/>
+          <w:u w:val="single"/>
+        </w:rPr>
+        <w:t>-- C = zpracovatelský průmysl = mzdy vždy rostly</w:t>
+      </w:r>
+    </w:p>
+    <w:p>
+      <w:pPr>
+        <w:pStyle w:val="Normlnweb"/>
+        <w:shd w:val="clear" w:color="auto" w:fill="FFFFFF"/>
+        <w:spacing w:before="0" w:beforeAutospacing="0" w:after="0" w:afterAutospacing="0"/>
+        <w:rPr>
+          <w:rFonts w:ascii="Consolas" w:hAnsi="Consolas"/>
+          <w:color w:val="000000"/>
+          <w:sz w:val="20"/>
+          <w:szCs w:val="20"/>
+        </w:rPr>
+      </w:pPr>
+      <w:r>
+        <w:rPr>
+          <w:rFonts w:ascii="Consolas" w:hAnsi="Consolas"/>
+          <w:color w:val="808080"/>
+          <w:sz w:val="20"/>
+          <w:szCs w:val="20"/>
+        </w:rPr>
+        <w:t>-- D = výroba a rozvod elektřiny ... = mzdy klesly v roce 2011, 2013, 2015</w:t>
+      </w:r>
+    </w:p>
+    <w:p>
+      <w:pPr>
+        <w:pStyle w:val="Normlnweb"/>
+        <w:shd w:val="clear" w:color="auto" w:fill="FFFFFF"/>
+        <w:spacing w:before="0" w:beforeAutospacing="0" w:after="0" w:afterAutospacing="0"/>
+        <w:rPr>
+          <w:rFonts w:ascii="Consolas" w:hAnsi="Consolas"/>
+          <w:color w:val="000000"/>
+          <w:sz w:val="20"/>
+          <w:szCs w:val="20"/>
+        </w:rPr>
+      </w:pPr>
+      <w:r>
+        <w:rPr>
+          <w:rFonts w:ascii="Consolas" w:hAnsi="Consolas"/>
+          <w:color w:val="808080"/>
+          <w:sz w:val="20"/>
+          <w:szCs w:val="20"/>
+        </w:rPr>
+        <w:t>-- E = zásobování vodou, ... = mzdy klesly v roce 2013</w:t>
+      </w:r>
+    </w:p>
+    <w:p>
+      <w:pPr>
+        <w:pStyle w:val="Normlnweb"/>
+        <w:shd w:val="clear" w:color="auto" w:fill="FFFFFF"/>
+        <w:spacing w:before="0" w:beforeAutospacing="0" w:after="0" w:afterAutospacing="0"/>
+        <w:rPr>
+          <w:rFonts w:ascii="Consolas" w:hAnsi="Consolas"/>
+          <w:color w:val="000000"/>
+          <w:sz w:val="20"/>
+          <w:szCs w:val="20"/>
+        </w:rPr>
+      </w:pPr>
+      <w:r>
+        <w:rPr>
+          <w:rFonts w:ascii="Consolas" w:hAnsi="Consolas"/>
+          <w:color w:val="808080"/>
+          <w:sz w:val="20"/>
+          <w:szCs w:val="20"/>
+        </w:rPr>
+        <w:t>-- F = stavebni</w:t>
+      </w:r>
+      <w:r>
+        <w:rPr>
+          <w:rFonts w:ascii="Consolas" w:hAnsi="Consolas"/>
+          <w:color w:val="808080"/>
+          <w:sz w:val="20"/>
+          <w:szCs w:val="20"/>
+        </w:rPr>
+        <w:t>c</w:t>
+      </w:r>
+      <w:r>
+        <w:rPr>
+          <w:rFonts w:ascii="Consolas" w:hAnsi="Consolas"/>
+          <w:color w:val="808080"/>
+          <w:sz w:val="20"/>
+          <w:szCs w:val="20"/>
+        </w:rPr>
+        <w:t>tví = mzdy klesly v roce 2013</w:t>
+      </w:r>
+    </w:p>
+    <w:p>
+      <w:pPr>
+        <w:pStyle w:val="Normlnweb"/>
+        <w:shd w:val="clear" w:color="auto" w:fill="FFFFFF"/>
+        <w:spacing w:before="0" w:beforeAutospacing="0" w:after="0" w:afterAutospacing="0"/>
+        <w:rPr>
+          <w:rFonts w:ascii="Consolas" w:hAnsi="Consolas"/>
+          <w:color w:val="000000"/>
+          <w:sz w:val="20"/>
+          <w:szCs w:val="20"/>
+        </w:rPr>
+      </w:pPr>
+      <w:r>
+        <w:rPr>
+          <w:rFonts w:ascii="Consolas" w:hAnsi="Consolas"/>
+          <w:color w:val="808080"/>
+          <w:sz w:val="20"/>
+          <w:szCs w:val="20"/>
+        </w:rPr>
+        <w:t>-- G = velkoobchod a maloobchod, ... = mzdy klesly v roce 2013</w:t>
+      </w:r>
+    </w:p>
+    <w:p>
+      <w:pPr>
+        <w:pStyle w:val="Normlnweb"/>
+        <w:shd w:val="clear" w:color="auto" w:fill="FFFFFF"/>
+        <w:spacing w:before="0" w:beforeAutospacing="0" w:after="0" w:afterAutospacing="0"/>
+        <w:rPr>
+          <w:rFonts w:ascii="Consolas" w:hAnsi="Consolas"/>
+          <w:color w:val="000000"/>
+          <w:sz w:val="20"/>
+          <w:szCs w:val="20"/>
+        </w:rPr>
+      </w:pPr>
+      <w:r>
+        <w:rPr>
+          <w:rFonts w:ascii="Consolas" w:hAnsi="Consolas"/>
+          <w:color w:val="808080"/>
+          <w:sz w:val="20"/>
+          <w:szCs w:val="20"/>
+        </w:rPr>
+        <w:t>-- H = doprava a skladování = mzdy rostly, akorát v roce 2011 ne</w:t>
+      </w:r>
+    </w:p>
+    <w:p>
+      <w:pPr>
+        <w:pStyle w:val="Normlnweb"/>
+        <w:shd w:val="clear" w:color="auto" w:fill="FFFFFF"/>
+        <w:spacing w:before="0" w:beforeAutospacing="0" w:after="0" w:afterAutospacing="0"/>
+        <w:rPr>
+          <w:rFonts w:ascii="Consolas" w:hAnsi="Consolas"/>
+          <w:color w:val="000000"/>
+          <w:sz w:val="20"/>
+          <w:szCs w:val="20"/>
+        </w:rPr>
+      </w:pPr>
+      <w:r>
+        <w:rPr>
+          <w:rFonts w:ascii="Consolas" w:hAnsi="Consolas"/>
+          <w:color w:val="808080"/>
+          <w:sz w:val="20"/>
+          <w:szCs w:val="20"/>
+        </w:rPr>
+        <w:t>-- I = ubytování, stravování a ... = mzdy klesly v letech 2009 a 2011</w:t>
+      </w:r>
+    </w:p>
+    <w:p>
+      <w:pPr>
+        <w:pStyle w:val="Normlnweb"/>
+        <w:shd w:val="clear" w:color="auto" w:fill="FFFFFF"/>
+        <w:spacing w:before="0" w:beforeAutospacing="0" w:after="0" w:afterAutospacing="0"/>
+        <w:rPr>
+          <w:rFonts w:ascii="Consolas" w:hAnsi="Consolas"/>
+          <w:color w:val="000000"/>
+          <w:sz w:val="20"/>
+          <w:szCs w:val="20"/>
+        </w:rPr>
+      </w:pPr>
+      <w:r>
+        <w:rPr>
+          <w:rFonts w:ascii="Consolas" w:hAnsi="Consolas"/>
+          <w:color w:val="808080"/>
+          <w:sz w:val="20"/>
+          <w:szCs w:val="20"/>
+        </w:rPr>
+        <w:t>-- J = informační a komunikační činnosti = mzdy v roce 2013 klesly</w:t>
+      </w:r>
+    </w:p>
+    <w:p>
+      <w:pPr>
+        <w:pStyle w:val="Normlnweb"/>
+        <w:shd w:val="clear" w:color="auto" w:fill="FFFFFF"/>
+        <w:spacing w:before="0" w:beforeAutospacing="0" w:after="0" w:afterAutospacing="0"/>
+        <w:rPr>
+          <w:rFonts w:ascii="Consolas" w:hAnsi="Consolas"/>
+          <w:color w:val="000000"/>
+          <w:sz w:val="20"/>
+          <w:szCs w:val="20"/>
+        </w:rPr>
+      </w:pPr>
+      <w:r>
+        <w:rPr>
+          <w:rFonts w:ascii="Consolas" w:hAnsi="Consolas"/>
+          <w:color w:val="808080"/>
+          <w:sz w:val="20"/>
+          <w:szCs w:val="20"/>
+        </w:rPr>
+        <w:lastRenderedPageBreak/>
+        <w:t>-- K = peněžnictví a pojišťovnictví = mzdy klesly v roce 2013</w:t>
+      </w:r>
+    </w:p>
+    <w:p>
+      <w:pPr>
+        <w:pStyle w:val="Normlnweb"/>
+        <w:shd w:val="clear" w:color="auto" w:fill="FFFFFF"/>
+        <w:spacing w:before="0" w:beforeAutospacing="0" w:after="0" w:afterAutospacing="0"/>
+        <w:rPr>
+          <w:rFonts w:ascii="Consolas" w:hAnsi="Consolas"/>
+          <w:color w:val="000000"/>
+          <w:sz w:val="20"/>
+          <w:szCs w:val="20"/>
+        </w:rPr>
+      </w:pPr>
+      <w:r>
+        <w:rPr>
+          <w:rFonts w:ascii="Consolas" w:hAnsi="Consolas"/>
+          <w:color w:val="808080"/>
+          <w:sz w:val="20"/>
+          <w:szCs w:val="20"/>
+        </w:rPr>
+        <w:t>-- L = činnosti v oblasti nemovitostí = mzdy klesly v letech 2009 a 2013</w:t>
+      </w:r>
+    </w:p>
+    <w:p>
+      <w:pPr>
+        <w:pStyle w:val="Normlnweb"/>
+        <w:shd w:val="clear" w:color="auto" w:fill="FFFFFF"/>
+        <w:spacing w:before="0" w:beforeAutospacing="0" w:after="0" w:afterAutospacing="0"/>
+        <w:rPr>
+          <w:rFonts w:ascii="Consolas" w:hAnsi="Consolas"/>
+          <w:color w:val="000000"/>
+          <w:sz w:val="20"/>
+          <w:szCs w:val="20"/>
+        </w:rPr>
+      </w:pPr>
+      <w:r>
+        <w:rPr>
+          <w:rFonts w:ascii="Consolas" w:hAnsi="Consolas"/>
+          <w:color w:val="808080"/>
+          <w:sz w:val="20"/>
+          <w:szCs w:val="20"/>
+        </w:rPr>
+        <w:t>-- M = profesní, vědecké a technické činnosti = mzdy klesly v letech 2010 a 2013</w:t>
+      </w:r>
+    </w:p>
+    <w:p>
+      <w:pPr>
+        <w:pStyle w:val="Normlnweb"/>
+        <w:shd w:val="clear" w:color="auto" w:fill="FFFFFF"/>
+        <w:spacing w:before="0" w:beforeAutospacing="0" w:after="0" w:afterAutospacing="0"/>
+        <w:rPr>
+          <w:rFonts w:ascii="Consolas" w:hAnsi="Consolas"/>
+          <w:color w:val="000000"/>
+          <w:sz w:val="20"/>
+          <w:szCs w:val="20"/>
+        </w:rPr>
+      </w:pPr>
+      <w:r>
+        <w:rPr>
+          <w:rFonts w:ascii="Consolas" w:hAnsi="Consolas"/>
+          <w:color w:val="808080"/>
+          <w:sz w:val="20"/>
+          <w:szCs w:val="20"/>
+        </w:rPr>
+        <w:t>-- N = administrativní a podpůrné činnosti = mzdy kles</w:t>
+      </w:r>
+      <w:r>
+        <w:rPr>
+          <w:rFonts w:ascii="Consolas" w:hAnsi="Consolas"/>
+          <w:color w:val="808080"/>
+          <w:sz w:val="20"/>
+          <w:szCs w:val="20"/>
+        </w:rPr>
+        <w:t>l</w:t>
+      </w:r>
+      <w:r>
+        <w:rPr>
+          <w:rFonts w:ascii="Consolas" w:hAnsi="Consolas"/>
+          <w:color w:val="808080"/>
+          <w:sz w:val="20"/>
+          <w:szCs w:val="20"/>
+        </w:rPr>
+        <w:t>y akorát v roce 2013</w:t>
+      </w:r>
+    </w:p>
+    <w:p>
+      <w:pPr>
+        <w:pStyle w:val="Normlnweb"/>
+        <w:shd w:val="clear" w:color="auto" w:fill="FFFFFF"/>
+        <w:spacing w:before="0" w:beforeAutospacing="0" w:after="0" w:afterAutospacing="0"/>
+        <w:rPr>
+          <w:rFonts w:ascii="Consolas" w:hAnsi="Consolas"/>
+          <w:color w:val="000000"/>
+          <w:sz w:val="20"/>
+          <w:szCs w:val="20"/>
+        </w:rPr>
+      </w:pPr>
+      <w:r>
+        <w:rPr>
+          <w:rFonts w:ascii="Consolas" w:hAnsi="Consolas"/>
+          <w:color w:val="808080"/>
+          <w:sz w:val="20"/>
+          <w:szCs w:val="20"/>
+        </w:rPr>
+        <w:t>-- O = veřejná správa a obrana, ... = mzdy klesly v letech 2010, 2011</w:t>
+      </w:r>
+    </w:p>
+    <w:p>
+      <w:pPr>
+        <w:pStyle w:val="Normlnweb"/>
+        <w:shd w:val="clear" w:color="auto" w:fill="FFFFFF"/>
+        <w:spacing w:before="0" w:beforeAutospacing="0" w:after="0" w:afterAutospacing="0"/>
+        <w:rPr>
+          <w:rFonts w:ascii="Consolas" w:hAnsi="Consolas"/>
+          <w:color w:val="000000"/>
+          <w:sz w:val="20"/>
+          <w:szCs w:val="20"/>
+        </w:rPr>
+      </w:pPr>
+      <w:r>
+        <w:rPr>
+          <w:rFonts w:ascii="Consolas" w:hAnsi="Consolas"/>
+          <w:color w:val="808080"/>
+          <w:sz w:val="20"/>
+          <w:szCs w:val="20"/>
+        </w:rPr>
+        <w:t>-- P = vzdělávání = mzdy klesly akorát v roce 2010</w:t>
+      </w:r>
+    </w:p>
+    <w:p>
+      <w:pPr>
+        <w:pStyle w:val="Normlnweb"/>
+        <w:shd w:val="clear" w:color="auto" w:fill="FFFFFF"/>
+        <w:spacing w:before="0" w:beforeAutospacing="0" w:after="0" w:afterAutospacing="0"/>
+        <w:rPr>
+          <w:rFonts w:ascii="Consolas" w:hAnsi="Consolas"/>
+          <w:color w:val="000000"/>
+          <w:sz w:val="20"/>
+          <w:szCs w:val="20"/>
+          <w:u w:val="single"/>
+        </w:rPr>
+      </w:pPr>
+      <w:r>
+        <w:rPr>
+          <w:rFonts w:ascii="Consolas" w:hAnsi="Consolas"/>
+          <w:color w:val="808080"/>
+          <w:sz w:val="20"/>
+          <w:szCs w:val="20"/>
+          <w:u w:val="single"/>
+        </w:rPr>
+        <w:t>-- Q = zdravotní a sociální péče = mzdy šly vždy nahoru</w:t>
+      </w:r>
+    </w:p>
+    <w:p>
+      <w:pPr>
+        <w:pStyle w:val="Normlnweb"/>
+        <w:shd w:val="clear" w:color="auto" w:fill="FFFFFF"/>
+        <w:spacing w:before="0" w:beforeAutospacing="0" w:after="0" w:afterAutospacing="0"/>
+        <w:rPr>
+          <w:rFonts w:ascii="Consolas" w:hAnsi="Consolas"/>
+          <w:color w:val="000000"/>
+          <w:sz w:val="20"/>
+          <w:szCs w:val="20"/>
+        </w:rPr>
+      </w:pPr>
+      <w:r>
+        <w:rPr>
+          <w:rFonts w:ascii="Consolas" w:hAnsi="Consolas"/>
+          <w:color w:val="808080"/>
+          <w:sz w:val="20"/>
+          <w:szCs w:val="20"/>
+        </w:rPr>
+        <w:t>-- R = kulturní, zábavní a rekreační činnosti = mzdy klesly akorát v roce 2013</w:t>
+      </w:r>
+    </w:p>
+    <w:p>
+      <w:pPr>
+        <w:pStyle w:val="Normlnweb"/>
+        <w:shd w:val="clear" w:color="auto" w:fill="FFFFFF"/>
+        <w:spacing w:before="0" w:beforeAutospacing="0" w:after="0" w:afterAutospacing="0"/>
+        <w:rPr>
+          <w:rFonts w:ascii="Consolas" w:hAnsi="Consolas"/>
+          <w:color w:val="000000"/>
+          <w:sz w:val="20"/>
+          <w:szCs w:val="20"/>
+          <w:u w:val="single"/>
+        </w:rPr>
+      </w:pPr>
+      <w:r>
+        <w:rPr>
+          <w:rFonts w:ascii="Consolas" w:hAnsi="Consolas"/>
+          <w:color w:val="808080"/>
+          <w:sz w:val="20"/>
+          <w:szCs w:val="20"/>
+          <w:u w:val="single"/>
+        </w:rPr>
+        <w:t>-- S = ostatní činnosti = mzdy šly vždy nahoru</w:t>
+      </w:r>
+    </w:p>
+    <w:p>
+      <w:pPr>
+        <w:pStyle w:val="Bezmezer"/>
+        <w:rPr>
+          <w:i/>
+          <w:iCs/>
+        </w:rPr>
+      </w:pPr>
+    </w:p>
+    <w:p>
+      <w:pPr>
+        <w:pStyle w:val="Bezmezer"/>
+        <w:rPr>
+          <w:i/>
+          <w:iCs/>
+        </w:rPr>
+      </w:pPr>
+      <w:r>
+        <w:rPr>
+          <w:i/>
+          <w:iCs/>
+        </w:rPr>
+        <w:t xml:space="preserve">moje poznámky: </w:t>
+      </w:r>
+      <w:r>
+        <w:rPr>
+          <w:i/>
+          <w:iCs/>
+        </w:rPr>
+        <w:t xml:space="preserve">opět tipuji, zabralo mi to </w:t>
+      </w:r>
+      <w:r>
+        <w:rPr>
+          <w:i/>
+          <w:iCs/>
+        </w:rPr>
+        <w:t>asi 5</w:t>
+      </w:r>
+      <w:r>
+        <w:rPr>
+          <w:i/>
+          <w:iCs/>
+        </w:rPr>
+        <w:t xml:space="preserve"> hodin</w:t>
+      </w:r>
+      <w:r>
+        <w:rPr>
+          <w:i/>
+          <w:iCs/>
+        </w:rPr>
+        <w:t>, ale zbytečně jsem se snažila řešit přidání ID k tabulce primary_final</w:t>
       </w:r>
     </w:p>
     <w:p>
@@ -743,58 +1110,27 @@
         <w:ind w:left="426" w:hanging="426"/>
       </w:pPr>
       <w:r>
-        <w:t xml:space="preserve">Tvorba druhé </w:t>
-      </w:r>
-      <w:proofErr w:type="gramStart"/>
-      <w:r>
-        <w:t>tabulky</w:t>
-      </w:r>
-      <w:r>
-        <w:t>- Evropa</w:t>
-      </w:r>
-      <w:proofErr w:type="gramEnd"/>
-      <w:r>
-        <w:t xml:space="preserve"> kromě CZ</w:t>
+        <w:t>Tvorba druhé tabulky</w:t>
+      </w:r>
+      <w:r>
+        <w:t>- Evropa kromě CZ</w:t>
       </w:r>
       <w:r>
         <w:t xml:space="preserve"> </w:t>
       </w:r>
-      <w:proofErr w:type="spellStart"/>
       <w:r>
         <w:rPr>
           <w:highlight w:val="yellow"/>
         </w:rPr>
         <w:t>second_final</w:t>
       </w:r>
-      <w:proofErr w:type="spellEnd"/>
     </w:p>
     <w:p>
       <w:pPr>
         <w:pStyle w:val="Bezmezer"/>
       </w:pPr>
-      <w:proofErr w:type="gramStart"/>
-      <w:r>
-        <w:t>--  to</w:t>
-      </w:r>
-      <w:proofErr w:type="gramEnd"/>
-      <w:r>
-        <w:t xml:space="preserve"> šlo docela rychle, z tabulky </w:t>
-      </w:r>
-      <w:proofErr w:type="spellStart"/>
-      <w:r>
-        <w:t>countries</w:t>
-      </w:r>
-      <w:proofErr w:type="spellEnd"/>
-      <w:r>
-        <w:t xml:space="preserve"> jsem zjistila kontinent „</w:t>
-      </w:r>
-      <w:proofErr w:type="spellStart"/>
-      <w:r>
-        <w:t>Europe</w:t>
-      </w:r>
-      <w:proofErr w:type="spellEnd"/>
-      <w:r>
-        <w:t>“, jaký název má CZ = „Czech Republic“, abych mohla vyjmout, pak jsem pomocí vnořeného dotazu vytáhla potřebné informace</w:t>
+      <w:r>
+        <w:t>-- to šlo docela rychle, z tabulky countries jsem zjistila kontinent „Europe“, jaký název má CZ = „Czech Republic“, abych mohla vyjmout, pak jsem pomocí vnořeného dotazu vytáhla potřebné informace</w:t>
       </w:r>
     </w:p>
     <w:p>
@@ -823,7 +1159,6 @@
           <w:i/>
           <w:iCs/>
         </w:rPr>
-        <w:lastRenderedPageBreak/>
         <w:t>m</w:t>
       </w:r>
       <w:r>
@@ -1805,15 +2140,16 @@
     <w:link w:val="Nadpis3Char"/>
     <w:uiPriority w:val="9"/>
     <w:qFormat/>
-    <w:rsid w:val="001A7FDA"/>
+    <w:rsid w:val="0053015D"/>
     <w:pPr>
-      <w:spacing w:before="100" w:beforeAutospacing="1" w:after="100" w:afterAutospacing="1" w:line="240" w:lineRule="auto"/>
+      <w:spacing w:before="100" w:beforeAutospacing="1" w:after="0" w:line="240" w:lineRule="auto"/>
       <w:outlineLvl w:val="2"/>
     </w:pPr>
     <w:rPr>
       <w:rFonts w:asciiTheme="majorHAnsi" w:eastAsia="Times New Roman" w:hAnsiTheme="majorHAnsi" w:cs="Times New Roman"/>
       <w:b/>
       <w:bCs/>
+      <w:color w:val="C00000"/>
       <w:kern w:val="0"/>
       <w:sz w:val="24"/>
       <w:szCs w:val="27"/>
@@ -1929,11 +2265,12 @@
     <w:basedOn w:val="Standardnpsmoodstavce"/>
     <w:link w:val="Nadpis3"/>
     <w:uiPriority w:val="9"/>
-    <w:rsid w:val="001A7FDA"/>
+    <w:rsid w:val="0053015D"/>
     <w:rPr>
       <w:rFonts w:asciiTheme="majorHAnsi" w:eastAsia="Times New Roman" w:hAnsiTheme="majorHAnsi" w:cs="Times New Roman"/>
       <w:b/>
       <w:bCs/>
+      <w:color w:val="C00000"/>
       <w:kern w:val="0"/>
       <w:sz w:val="24"/>
       <w:szCs w:val="27"/>

</xml_diff>

<commit_message>
cover letter: add text for 2-4 question
</commit_message>
<xml_diff>
--- a/engeto_SQL_projekt_pruvodni_list.docx
+++ b/engeto_SQL_projekt_pruvodni_list.docx
@@ -717,25 +717,7 @@
           <w:sz w:val="20"/>
           <w:szCs w:val="20"/>
         </w:rPr>
-        <w:t>-- F = stavebni</w:t>
-      </w:r>
-      <w:r>
-        <w:rPr>
-          <w:rFonts w:ascii="Consolas" w:hAnsi="Consolas"/>
-          <w:color w:val="808080"/>
-          <w:sz w:val="20"/>
-          <w:szCs w:val="20"/>
-        </w:rPr>
-        <w:t>c</w:t>
-      </w:r>
-      <w:r>
-        <w:rPr>
-          <w:rFonts w:ascii="Consolas" w:hAnsi="Consolas"/>
-          <w:color w:val="808080"/>
-          <w:sz w:val="20"/>
-          <w:szCs w:val="20"/>
-        </w:rPr>
-        <w:t>tví = mzdy klesly v roce 2013</w:t>
+        <w:t>-- F = stavebnictví = mzdy klesly v roce 2013</w:t>
       </w:r>
     </w:p>
     <w:p>
@@ -912,25 +894,7 @@
           <w:sz w:val="20"/>
           <w:szCs w:val="20"/>
         </w:rPr>
-        <w:t>-- N = administrativní a podpůrné činnosti = mzdy kles</w:t>
-      </w:r>
-      <w:r>
-        <w:rPr>
-          <w:rFonts w:ascii="Consolas" w:hAnsi="Consolas"/>
-          <w:color w:val="808080"/>
-          <w:sz w:val="20"/>
-          <w:szCs w:val="20"/>
-        </w:rPr>
-        <w:t>l</w:t>
-      </w:r>
-      <w:r>
-        <w:rPr>
-          <w:rFonts w:ascii="Consolas" w:hAnsi="Consolas"/>
-          <w:color w:val="808080"/>
-          <w:sz w:val="20"/>
-          <w:szCs w:val="20"/>
-        </w:rPr>
-        <w:t>y akorát v roce 2013</w:t>
+        <w:t>-- N = administrativní a podpůrné činnosti = mzdy klesly akorát v roce 2013</w:t>
       </w:r>
     </w:p>
     <w:p>
@@ -1076,29 +1040,882 @@
           <w:i/>
           <w:iCs/>
         </w:rPr>
-        <w:t xml:space="preserve">opět tipuji, zabralo mi to </w:t>
-      </w:r>
-      <w:r>
+        <w:t>opět tipuji, zabralo mi to asi 5 hodin, ale zbytečně jsem se snažila řešit přidání ID k tabulce primary_final</w:t>
+      </w:r>
+    </w:p>
+    <w:p>
+      <w:pPr>
+        <w:pStyle w:val="Nadpis3"/>
+      </w:pPr>
+      <w:r>
+        <w:t xml:space="preserve">C: </w:t>
+      </w:r>
+      <w:r>
+        <w:t>2.</w:t>
+      </w:r>
+      <w:r>
+        <w:t xml:space="preserve"> </w:t>
+      </w:r>
+      <w:r>
+        <w:t>Kolik je možné si koupit litrů mléka a kilogramů chleba za první a poslední srovnatelné období v dostupných datech cen a mezd?</w:t>
+      </w:r>
+    </w:p>
+    <w:p>
+      <w:pPr>
+        <w:pStyle w:val="Normlnweb"/>
+        <w:shd w:val="clear" w:color="auto" w:fill="FFFFFF"/>
+        <w:spacing w:before="0" w:beforeAutospacing="0" w:after="0" w:afterAutospacing="0"/>
+        <w:rPr>
+          <w:rFonts w:asciiTheme="minorHAnsi" w:eastAsiaTheme="minorHAnsi" w:hAnsiTheme="minorHAnsi" w:cstheme="minorBidi"/>
+          <w:b/>
+          <w:bCs/>
+          <w:kern w:val="2"/>
+          <w:sz w:val="22"/>
+          <w:szCs w:val="22"/>
+          <w:lang w:eastAsia="en-US"/>
+          <w14:ligatures w14:val="standardContextual"/>
+        </w:rPr>
+      </w:pPr>
+      <w:r>
+        <w:rPr>
+          <w:rFonts w:asciiTheme="minorHAnsi" w:eastAsiaTheme="minorHAnsi" w:hAnsiTheme="minorHAnsi" w:cstheme="minorBidi"/>
+          <w:b/>
+          <w:bCs/>
+          <w:kern w:val="2"/>
+          <w:sz w:val="22"/>
+          <w:szCs w:val="22"/>
+          <w:lang w:eastAsia="en-US"/>
+          <w14:ligatures w14:val="standardContextual"/>
+        </w:rPr>
+        <w:t>M</w:t>
+      </w:r>
+      <w:r>
+        <w:rPr>
+          <w:rFonts w:asciiTheme="minorHAnsi" w:eastAsiaTheme="minorHAnsi" w:hAnsiTheme="minorHAnsi" w:cstheme="minorBidi"/>
+          <w:b/>
+          <w:bCs/>
+          <w:kern w:val="2"/>
+          <w:sz w:val="22"/>
+          <w:szCs w:val="22"/>
+          <w:lang w:eastAsia="en-US"/>
+          <w14:ligatures w14:val="standardContextual"/>
+        </w:rPr>
+        <w:t xml:space="preserve">léka </w:t>
+      </w:r>
+      <w:r>
+        <w:rPr>
+          <w:rFonts w:asciiTheme="minorHAnsi" w:eastAsiaTheme="minorHAnsi" w:hAnsiTheme="minorHAnsi" w:cstheme="minorBidi"/>
+          <w:b/>
+          <w:bCs/>
+          <w:kern w:val="2"/>
+          <w:sz w:val="22"/>
+          <w:szCs w:val="22"/>
+          <w:lang w:eastAsia="en-US"/>
+          <w14:ligatures w14:val="standardContextual"/>
+        </w:rPr>
+        <w:t>jsme si</w:t>
+      </w:r>
+      <w:r>
+        <w:rPr>
+          <w:rFonts w:asciiTheme="minorHAnsi" w:eastAsiaTheme="minorHAnsi" w:hAnsiTheme="minorHAnsi" w:cstheme="minorBidi"/>
+          <w:b/>
+          <w:bCs/>
+          <w:kern w:val="2"/>
+          <w:sz w:val="22"/>
+          <w:szCs w:val="22"/>
+          <w:lang w:eastAsia="en-US"/>
+          <w14:ligatures w14:val="standardContextual"/>
+        </w:rPr>
+        <w:t xml:space="preserve"> mohli koupit v roce 2006 </w:t>
+      </w:r>
+      <w:r>
+        <w:rPr>
+          <w:rFonts w:asciiTheme="minorHAnsi" w:eastAsiaTheme="minorHAnsi" w:hAnsiTheme="minorHAnsi" w:cstheme="minorBidi"/>
+          <w:b/>
+          <w:bCs/>
+          <w:kern w:val="2"/>
+          <w:sz w:val="22"/>
+          <w:szCs w:val="22"/>
+          <w:highlight w:val="cyan"/>
+          <w:u w:val="single"/>
+          <w:lang w:eastAsia="en-US"/>
+          <w14:ligatures w14:val="standardContextual"/>
+        </w:rPr>
+        <w:t>1</w:t>
+      </w:r>
+      <w:r>
+        <w:rPr>
+          <w:rFonts w:asciiTheme="minorHAnsi" w:eastAsiaTheme="minorHAnsi" w:hAnsiTheme="minorHAnsi" w:cstheme="minorBidi"/>
+          <w:b/>
+          <w:bCs/>
+          <w:kern w:val="2"/>
+          <w:sz w:val="22"/>
+          <w:szCs w:val="22"/>
+          <w:highlight w:val="cyan"/>
+          <w:u w:val="single"/>
+          <w:lang w:eastAsia="en-US"/>
+          <w14:ligatures w14:val="standardContextual"/>
+        </w:rPr>
+        <w:t>.</w:t>
+      </w:r>
+      <w:r>
+        <w:rPr>
+          <w:rFonts w:asciiTheme="minorHAnsi" w:eastAsiaTheme="minorHAnsi" w:hAnsiTheme="minorHAnsi" w:cstheme="minorBidi"/>
+          <w:b/>
+          <w:bCs/>
+          <w:kern w:val="2"/>
+          <w:sz w:val="22"/>
+          <w:szCs w:val="22"/>
+          <w:highlight w:val="cyan"/>
+          <w:u w:val="single"/>
+          <w:lang w:eastAsia="en-US"/>
+          <w14:ligatures w14:val="standardContextual"/>
+        </w:rPr>
+        <w:t>026</w:t>
+      </w:r>
+      <w:r>
+        <w:rPr>
+          <w:rFonts w:asciiTheme="minorHAnsi" w:eastAsiaTheme="minorHAnsi" w:hAnsiTheme="minorHAnsi" w:cstheme="minorBidi"/>
+          <w:b/>
+          <w:bCs/>
+          <w:kern w:val="2"/>
+          <w:sz w:val="22"/>
+          <w:szCs w:val="22"/>
+          <w:lang w:eastAsia="en-US"/>
+          <w14:ligatures w14:val="standardContextual"/>
+        </w:rPr>
+        <w:t xml:space="preserve"> litrů a v roce 2018 už </w:t>
+      </w:r>
+      <w:r>
+        <w:rPr>
+          <w:rFonts w:asciiTheme="minorHAnsi" w:eastAsiaTheme="minorHAnsi" w:hAnsiTheme="minorHAnsi" w:cstheme="minorBidi"/>
+          <w:b/>
+          <w:bCs/>
+          <w:kern w:val="2"/>
+          <w:sz w:val="22"/>
+          <w:szCs w:val="22"/>
+          <w:highlight w:val="cyan"/>
+          <w:u w:val="single"/>
+          <w:lang w:eastAsia="en-US"/>
+          <w14:ligatures w14:val="standardContextual"/>
+        </w:rPr>
+        <w:t>1</w:t>
+      </w:r>
+      <w:r>
+        <w:rPr>
+          <w:rFonts w:asciiTheme="minorHAnsi" w:eastAsiaTheme="minorHAnsi" w:hAnsiTheme="minorHAnsi" w:cstheme="minorBidi"/>
+          <w:b/>
+          <w:bCs/>
+          <w:kern w:val="2"/>
+          <w:sz w:val="22"/>
+          <w:szCs w:val="22"/>
+          <w:highlight w:val="cyan"/>
+          <w:u w:val="single"/>
+          <w:lang w:eastAsia="en-US"/>
+          <w14:ligatures w14:val="standardContextual"/>
+        </w:rPr>
+        <w:t>.</w:t>
+      </w:r>
+      <w:r>
+        <w:rPr>
+          <w:rFonts w:asciiTheme="minorHAnsi" w:eastAsiaTheme="minorHAnsi" w:hAnsiTheme="minorHAnsi" w:cstheme="minorBidi"/>
+          <w:b/>
+          <w:bCs/>
+          <w:kern w:val="2"/>
+          <w:sz w:val="22"/>
+          <w:szCs w:val="22"/>
+          <w:highlight w:val="cyan"/>
+          <w:u w:val="single"/>
+          <w:lang w:eastAsia="en-US"/>
+          <w14:ligatures w14:val="standardContextual"/>
+        </w:rPr>
+        <w:t>285</w:t>
+      </w:r>
+      <w:r>
+        <w:rPr>
+          <w:rFonts w:asciiTheme="minorHAnsi" w:eastAsiaTheme="minorHAnsi" w:hAnsiTheme="minorHAnsi" w:cstheme="minorBidi"/>
+          <w:b/>
+          <w:bCs/>
+          <w:kern w:val="2"/>
+          <w:sz w:val="22"/>
+          <w:szCs w:val="22"/>
+          <w:lang w:eastAsia="en-US"/>
+          <w14:ligatures w14:val="standardContextual"/>
+        </w:rPr>
+        <w:t xml:space="preserve"> litrů</w:t>
+      </w:r>
+      <w:r>
+        <w:rPr>
+          <w:rFonts w:asciiTheme="minorHAnsi" w:eastAsiaTheme="minorHAnsi" w:hAnsiTheme="minorHAnsi" w:cstheme="minorBidi"/>
+          <w:b/>
+          <w:bCs/>
+          <w:kern w:val="2"/>
+          <w:sz w:val="22"/>
+          <w:szCs w:val="22"/>
+          <w:lang w:eastAsia="en-US"/>
+          <w14:ligatures w14:val="standardContextual"/>
+        </w:rPr>
+        <w:t xml:space="preserve"> a </w:t>
+      </w:r>
+    </w:p>
+    <w:p>
+      <w:pPr>
+        <w:pStyle w:val="Normlnweb"/>
+        <w:shd w:val="clear" w:color="auto" w:fill="FFFFFF"/>
+        <w:spacing w:before="0" w:beforeAutospacing="0" w:after="0" w:afterAutospacing="0"/>
+        <w:rPr>
+          <w:rFonts w:asciiTheme="minorHAnsi" w:eastAsiaTheme="minorHAnsi" w:hAnsiTheme="minorHAnsi" w:cstheme="minorBidi"/>
+          <w:b/>
+          <w:bCs/>
+          <w:kern w:val="2"/>
+          <w:sz w:val="22"/>
+          <w:szCs w:val="22"/>
+          <w:lang w:eastAsia="en-US"/>
+          <w14:ligatures w14:val="standardContextual"/>
+        </w:rPr>
+      </w:pPr>
+      <w:r>
+        <w:rPr>
+          <w:rFonts w:asciiTheme="minorHAnsi" w:eastAsiaTheme="minorHAnsi" w:hAnsiTheme="minorHAnsi" w:cstheme="minorBidi"/>
+          <w:b/>
+          <w:bCs/>
+          <w:kern w:val="2"/>
+          <w:sz w:val="22"/>
+          <w:szCs w:val="22"/>
+          <w:lang w:eastAsia="en-US"/>
+          <w14:ligatures w14:val="standardContextual"/>
+        </w:rPr>
+        <w:t>ch</w:t>
+      </w:r>
+      <w:r>
+        <w:rPr>
+          <w:rFonts w:asciiTheme="minorHAnsi" w:eastAsiaTheme="minorHAnsi" w:hAnsiTheme="minorHAnsi" w:cstheme="minorBidi"/>
+          <w:b/>
+          <w:bCs/>
+          <w:kern w:val="2"/>
+          <w:sz w:val="22"/>
+          <w:szCs w:val="22"/>
+          <w:lang w:eastAsia="en-US"/>
+          <w14:ligatures w14:val="standardContextual"/>
+        </w:rPr>
+        <w:t xml:space="preserve">leba </w:t>
+      </w:r>
+      <w:r>
+        <w:rPr>
+          <w:rFonts w:asciiTheme="minorHAnsi" w:eastAsiaTheme="minorHAnsi" w:hAnsiTheme="minorHAnsi" w:cstheme="minorBidi"/>
+          <w:b/>
+          <w:bCs/>
+          <w:kern w:val="2"/>
+          <w:sz w:val="22"/>
+          <w:szCs w:val="22"/>
+          <w:lang w:eastAsia="en-US"/>
+          <w14:ligatures w14:val="standardContextual"/>
+        </w:rPr>
+        <w:t>jsme</w:t>
+      </w:r>
+      <w:r>
+        <w:rPr>
+          <w:rFonts w:asciiTheme="minorHAnsi" w:eastAsiaTheme="minorHAnsi" w:hAnsiTheme="minorHAnsi" w:cstheme="minorBidi"/>
+          <w:b/>
+          <w:bCs/>
+          <w:kern w:val="2"/>
+          <w:sz w:val="22"/>
+          <w:szCs w:val="22"/>
+          <w:lang w:eastAsia="en-US"/>
+          <w14:ligatures w14:val="standardContextual"/>
+        </w:rPr>
+        <w:t xml:space="preserve"> si mohli koupit v roce 2006 </w:t>
+      </w:r>
+      <w:r>
+        <w:rPr>
+          <w:rFonts w:asciiTheme="minorHAnsi" w:eastAsiaTheme="minorHAnsi" w:hAnsiTheme="minorHAnsi" w:cstheme="minorBidi"/>
+          <w:b/>
+          <w:bCs/>
+          <w:kern w:val="2"/>
+          <w:sz w:val="22"/>
+          <w:szCs w:val="22"/>
+          <w:highlight w:val="yellow"/>
+          <w:u w:val="single"/>
+          <w:lang w:eastAsia="en-US"/>
+          <w14:ligatures w14:val="standardContextual"/>
+        </w:rPr>
+        <w:t>919</w:t>
+      </w:r>
+      <w:r>
+        <w:rPr>
+          <w:rFonts w:asciiTheme="minorHAnsi" w:eastAsiaTheme="minorHAnsi" w:hAnsiTheme="minorHAnsi" w:cstheme="minorBidi"/>
+          <w:b/>
+          <w:bCs/>
+          <w:kern w:val="2"/>
+          <w:sz w:val="22"/>
+          <w:szCs w:val="22"/>
+          <w:lang w:eastAsia="en-US"/>
+          <w14:ligatures w14:val="standardContextual"/>
+        </w:rPr>
+        <w:t xml:space="preserve"> kilo a v roce 2018 už </w:t>
+      </w:r>
+      <w:r>
+        <w:rPr>
+          <w:rFonts w:asciiTheme="minorHAnsi" w:eastAsiaTheme="minorHAnsi" w:hAnsiTheme="minorHAnsi" w:cstheme="minorBidi"/>
+          <w:b/>
+          <w:bCs/>
+          <w:kern w:val="2"/>
+          <w:sz w:val="22"/>
+          <w:szCs w:val="22"/>
+          <w:highlight w:val="yellow"/>
+          <w:u w:val="single"/>
+          <w:lang w:eastAsia="en-US"/>
+          <w14:ligatures w14:val="standardContextual"/>
+        </w:rPr>
+        <w:t>1</w:t>
+      </w:r>
+      <w:r>
+        <w:rPr>
+          <w:rFonts w:asciiTheme="minorHAnsi" w:eastAsiaTheme="minorHAnsi" w:hAnsiTheme="minorHAnsi" w:cstheme="minorBidi"/>
+          <w:b/>
+          <w:bCs/>
+          <w:kern w:val="2"/>
+          <w:sz w:val="22"/>
+          <w:szCs w:val="22"/>
+          <w:highlight w:val="yellow"/>
+          <w:u w:val="single"/>
+          <w:lang w:eastAsia="en-US"/>
+          <w14:ligatures w14:val="standardContextual"/>
+        </w:rPr>
+        <w:t>.</w:t>
+      </w:r>
+      <w:r>
+        <w:rPr>
+          <w:rFonts w:asciiTheme="minorHAnsi" w:eastAsiaTheme="minorHAnsi" w:hAnsiTheme="minorHAnsi" w:cstheme="minorBidi"/>
+          <w:b/>
+          <w:bCs/>
+          <w:kern w:val="2"/>
+          <w:sz w:val="22"/>
+          <w:szCs w:val="22"/>
+          <w:highlight w:val="yellow"/>
+          <w:u w:val="single"/>
+          <w:lang w:eastAsia="en-US"/>
+          <w14:ligatures w14:val="standardContextual"/>
+        </w:rPr>
+        <w:t>051</w:t>
+      </w:r>
+      <w:r>
+        <w:rPr>
+          <w:rFonts w:asciiTheme="minorHAnsi" w:eastAsiaTheme="minorHAnsi" w:hAnsiTheme="minorHAnsi" w:cstheme="minorBidi"/>
+          <w:b/>
+          <w:bCs/>
+          <w:kern w:val="2"/>
+          <w:sz w:val="22"/>
+          <w:szCs w:val="22"/>
+          <w:lang w:eastAsia="en-US"/>
+          <w14:ligatures w14:val="standardContextual"/>
+        </w:rPr>
+        <w:t xml:space="preserve"> kilo</w:t>
+      </w:r>
+    </w:p>
+    <w:p>
+      <w:pPr>
+        <w:pStyle w:val="Normlnweb"/>
+        <w:shd w:val="clear" w:color="auto" w:fill="FFFFFF"/>
+        <w:spacing w:before="0" w:beforeAutospacing="0" w:after="0" w:afterAutospacing="0"/>
+        <w:rPr>
+          <w:rFonts w:ascii="Consolas" w:hAnsi="Consolas"/>
+          <w:color w:val="000000"/>
+          <w:sz w:val="20"/>
+          <w:szCs w:val="20"/>
+        </w:rPr>
+      </w:pPr>
+      <w:r>
+        <w:rPr>
+          <w:rFonts w:ascii="Consolas" w:hAnsi="Consolas"/>
+          <w:color w:val="808080"/>
+          <w:sz w:val="20"/>
+          <w:szCs w:val="20"/>
+        </w:rPr>
+        <w:t>-- první období je rok 2006 a poslední je rok 2018 (dalo by se použít i čtvrtletí, ale tabulku mám připravenou na roční hodnoty)</w:t>
+      </w:r>
+    </w:p>
+    <w:p>
+      <w:pPr>
+        <w:pStyle w:val="Normlnweb"/>
+        <w:shd w:val="clear" w:color="auto" w:fill="FFFFFF"/>
+        <w:spacing w:before="0" w:beforeAutospacing="0" w:after="0" w:afterAutospacing="0"/>
+        <w:rPr>
+          <w:rFonts w:ascii="Consolas" w:hAnsi="Consolas"/>
+          <w:color w:val="000000"/>
+          <w:sz w:val="20"/>
+          <w:szCs w:val="20"/>
+        </w:rPr>
+      </w:pPr>
+      <w:r>
+        <w:rPr>
+          <w:rFonts w:ascii="Consolas" w:hAnsi="Consolas"/>
+          <w:color w:val="808080"/>
+          <w:sz w:val="20"/>
+          <w:szCs w:val="20"/>
+        </w:rPr>
+        <w:t>-- Nebylo přesně zadáno, zda v jednotlivých odvětvích nebo pouze z průměrné mzdy, zvolila jsem variantu, že jsem počítala množství z průměrné mzdy</w:t>
+      </w:r>
+      <w:r>
+        <w:rPr>
+          <w:rFonts w:ascii="Consolas" w:hAnsi="Consolas"/>
+          <w:color w:val="808080"/>
+          <w:sz w:val="20"/>
+          <w:szCs w:val="20"/>
+        </w:rPr>
+        <w:t xml:space="preserve"> všech oborů</w:t>
+      </w:r>
+    </w:p>
+    <w:p>
+      <w:pPr>
+        <w:pStyle w:val="Nadpis3"/>
+      </w:pPr>
+      <w:r>
+        <w:t xml:space="preserve">C: </w:t>
+      </w:r>
+      <w:r>
+        <w:t>3</w:t>
+      </w:r>
+      <w:r>
+        <w:t xml:space="preserve">. </w:t>
+      </w:r>
+      <w:r>
+        <w:t xml:space="preserve">Která kategorie potravin zdražuje nejpomaleji (je u ní nejnižší percentuální meziroční nárůst)? </w:t>
+      </w:r>
+    </w:p>
+    <w:p>
+      <w:pPr>
+        <w:pStyle w:val="Normlnweb"/>
+        <w:shd w:val="clear" w:color="auto" w:fill="FFFFFF"/>
+        <w:spacing w:before="0" w:beforeAutospacing="0" w:after="0" w:afterAutospacing="0"/>
+        <w:rPr>
+          <w:rFonts w:asciiTheme="minorHAnsi" w:eastAsiaTheme="minorHAnsi" w:hAnsiTheme="minorHAnsi" w:cstheme="minorBidi"/>
+          <w:b/>
+          <w:bCs/>
+          <w:kern w:val="2"/>
+          <w:sz w:val="22"/>
+          <w:szCs w:val="22"/>
+          <w:lang w:eastAsia="en-US"/>
+          <w14:ligatures w14:val="standardContextual"/>
+        </w:rPr>
+      </w:pPr>
+      <w:r>
+        <w:rPr>
+          <w:rFonts w:asciiTheme="minorHAnsi" w:eastAsiaTheme="minorHAnsi" w:hAnsiTheme="minorHAnsi" w:cstheme="minorBidi"/>
+          <w:b/>
+          <w:bCs/>
+          <w:kern w:val="2"/>
+          <w:sz w:val="22"/>
+          <w:szCs w:val="22"/>
+          <w:lang w:eastAsia="en-US"/>
+          <w14:ligatures w14:val="standardContextual"/>
+        </w:rPr>
+        <w:t>P</w:t>
+      </w:r>
+      <w:r>
+        <w:rPr>
+          <w:rFonts w:asciiTheme="minorHAnsi" w:eastAsiaTheme="minorHAnsi" w:hAnsiTheme="minorHAnsi" w:cstheme="minorBidi"/>
+          <w:b/>
+          <w:bCs/>
+          <w:kern w:val="2"/>
+          <w:sz w:val="22"/>
+          <w:szCs w:val="22"/>
+          <w:lang w:eastAsia="en-US"/>
+          <w14:ligatures w14:val="standardContextual"/>
+        </w:rPr>
+        <w:t xml:space="preserve">okud počítáme i období, kdy cena klesla, tak </w:t>
+      </w:r>
+      <w:r>
+        <w:rPr>
+          <w:rFonts w:asciiTheme="minorHAnsi" w:eastAsiaTheme="minorHAnsi" w:hAnsiTheme="minorHAnsi" w:cstheme="minorBidi"/>
+          <w:b/>
+          <w:bCs/>
+          <w:kern w:val="2"/>
+          <w:sz w:val="22"/>
+          <w:szCs w:val="22"/>
+          <w:highlight w:val="lightGray"/>
+          <w:u w:val="single"/>
+          <w:lang w:eastAsia="en-US"/>
+          <w14:ligatures w14:val="standardContextual"/>
+        </w:rPr>
+        <w:t>cukr</w:t>
+      </w:r>
+      <w:r>
+        <w:rPr>
+          <w:rFonts w:asciiTheme="minorHAnsi" w:eastAsiaTheme="minorHAnsi" w:hAnsiTheme="minorHAnsi" w:cstheme="minorBidi"/>
+          <w:b/>
+          <w:bCs/>
+          <w:kern w:val="2"/>
+          <w:sz w:val="22"/>
+          <w:szCs w:val="22"/>
+          <w:lang w:eastAsia="en-US"/>
+          <w14:ligatures w14:val="standardContextual"/>
+        </w:rPr>
+        <w:t xml:space="preserve"> a </w:t>
+      </w:r>
+      <w:r>
+        <w:rPr>
+          <w:rFonts w:asciiTheme="minorHAnsi" w:eastAsiaTheme="minorHAnsi" w:hAnsiTheme="minorHAnsi" w:cstheme="minorBidi"/>
+          <w:b/>
+          <w:bCs/>
+          <w:kern w:val="2"/>
+          <w:sz w:val="22"/>
+          <w:szCs w:val="22"/>
+          <w:highlight w:val="lightGray"/>
+          <w:u w:val="single"/>
+          <w:lang w:eastAsia="en-US"/>
+          <w14:ligatures w14:val="standardContextual"/>
+        </w:rPr>
+        <w:t>rajčata</w:t>
+      </w:r>
+      <w:r>
+        <w:rPr>
+          <w:rFonts w:asciiTheme="minorHAnsi" w:eastAsiaTheme="minorHAnsi" w:hAnsiTheme="minorHAnsi" w:cstheme="minorBidi"/>
+          <w:b/>
+          <w:bCs/>
+          <w:kern w:val="2"/>
+          <w:sz w:val="22"/>
+          <w:szCs w:val="22"/>
+          <w:lang w:eastAsia="en-US"/>
+          <w14:ligatures w14:val="standardContextual"/>
+        </w:rPr>
+        <w:t xml:space="preserve"> zlevnily a nejpomaleji cena stoupala</w:t>
+      </w:r>
+      <w:r>
+        <w:rPr>
+          <w:rFonts w:asciiTheme="minorHAnsi" w:eastAsiaTheme="minorHAnsi" w:hAnsiTheme="minorHAnsi" w:cstheme="minorBidi"/>
+          <w:b/>
+          <w:bCs/>
+          <w:kern w:val="2"/>
+          <w:sz w:val="22"/>
+          <w:szCs w:val="22"/>
+          <w:lang w:eastAsia="en-US"/>
+          <w14:ligatures w14:val="standardContextual"/>
+        </w:rPr>
+        <w:t xml:space="preserve"> </w:t>
+      </w:r>
+      <w:r>
+        <w:rPr>
+          <w:rFonts w:asciiTheme="minorHAnsi" w:eastAsiaTheme="minorHAnsi" w:hAnsiTheme="minorHAnsi" w:cstheme="minorBidi"/>
+          <w:b/>
+          <w:bCs/>
+          <w:kern w:val="2"/>
+          <w:sz w:val="22"/>
+          <w:szCs w:val="22"/>
+          <w:lang w:eastAsia="en-US"/>
+          <w14:ligatures w14:val="standardContextual"/>
+        </w:rPr>
+        <w:t xml:space="preserve">u </w:t>
+      </w:r>
+      <w:r>
+        <w:rPr>
+          <w:rFonts w:asciiTheme="minorHAnsi" w:eastAsiaTheme="minorHAnsi" w:hAnsiTheme="minorHAnsi" w:cstheme="minorBidi"/>
+          <w:b/>
+          <w:bCs/>
+          <w:kern w:val="2"/>
+          <w:sz w:val="22"/>
+          <w:szCs w:val="22"/>
+          <w:highlight w:val="green"/>
+          <w:u w:val="single"/>
+          <w:lang w:eastAsia="en-US"/>
+          <w14:ligatures w14:val="standardContextual"/>
+        </w:rPr>
+        <w:t>banánů</w:t>
+      </w:r>
+      <w:r>
+        <w:rPr>
+          <w:rFonts w:asciiTheme="minorHAnsi" w:eastAsiaTheme="minorHAnsi" w:hAnsiTheme="minorHAnsi" w:cstheme="minorBidi"/>
+          <w:b/>
+          <w:bCs/>
+          <w:kern w:val="2"/>
+          <w:sz w:val="22"/>
+          <w:szCs w:val="22"/>
+          <w:lang w:eastAsia="en-US"/>
+          <w14:ligatures w14:val="standardContextual"/>
+        </w:rPr>
+        <w:t xml:space="preserve">, dále </w:t>
+      </w:r>
+      <w:r>
+        <w:rPr>
+          <w:rFonts w:asciiTheme="minorHAnsi" w:eastAsiaTheme="minorHAnsi" w:hAnsiTheme="minorHAnsi" w:cstheme="minorBidi"/>
+          <w:b/>
+          <w:bCs/>
+          <w:kern w:val="2"/>
+          <w:sz w:val="22"/>
+          <w:szCs w:val="22"/>
+          <w:highlight w:val="green"/>
+          <w:u w:val="single"/>
+          <w:lang w:eastAsia="en-US"/>
+          <w14:ligatures w14:val="standardContextual"/>
+        </w:rPr>
+        <w:t>vepřové pečeně</w:t>
+      </w:r>
+      <w:r>
+        <w:rPr>
+          <w:rFonts w:asciiTheme="minorHAnsi" w:eastAsiaTheme="minorHAnsi" w:hAnsiTheme="minorHAnsi" w:cstheme="minorBidi"/>
+          <w:b/>
+          <w:bCs/>
+          <w:kern w:val="2"/>
+          <w:sz w:val="22"/>
+          <w:szCs w:val="22"/>
+          <w:lang w:eastAsia="en-US"/>
+          <w14:ligatures w14:val="standardContextual"/>
+        </w:rPr>
+        <w:t xml:space="preserve"> a pak </w:t>
+      </w:r>
+      <w:r>
+        <w:rPr>
+          <w:rFonts w:asciiTheme="minorHAnsi" w:eastAsiaTheme="minorHAnsi" w:hAnsiTheme="minorHAnsi" w:cstheme="minorBidi"/>
+          <w:b/>
+          <w:bCs/>
+          <w:kern w:val="2"/>
+          <w:sz w:val="22"/>
+          <w:szCs w:val="22"/>
+          <w:highlight w:val="green"/>
+          <w:u w:val="single"/>
+          <w:lang w:eastAsia="en-US"/>
+          <w14:ligatures w14:val="standardContextual"/>
+        </w:rPr>
+        <w:t>minerální vody</w:t>
+      </w:r>
+      <w:r>
+        <w:rPr>
+          <w:rFonts w:asciiTheme="minorHAnsi" w:eastAsiaTheme="minorHAnsi" w:hAnsiTheme="minorHAnsi" w:cstheme="minorBidi"/>
+          <w:b/>
+          <w:bCs/>
+          <w:kern w:val="2"/>
+          <w:sz w:val="22"/>
+          <w:szCs w:val="22"/>
+          <w:lang w:eastAsia="en-US"/>
+          <w14:ligatures w14:val="standardContextual"/>
+        </w:rPr>
+        <w:t>, jen musím upozornit, že u vína je jen měření posledních 4 let 2015-2018</w:t>
+      </w:r>
+    </w:p>
+    <w:p>
+      <w:pPr>
+        <w:pStyle w:val="Nadpis3"/>
+      </w:pPr>
+      <w:r>
+        <w:t xml:space="preserve">C: </w:t>
+      </w:r>
+      <w:r>
+        <w:t>4</w:t>
+      </w:r>
+      <w:r>
+        <w:t>.</w:t>
+      </w:r>
+      <w:r>
+        <w:t xml:space="preserve"> </w:t>
+      </w:r>
+      <w:r>
+        <w:t>Existuje rok, ve kterém byl meziroční nárůst cen potravin výrazně vyšší než růst mezd (větší než 10 %)?</w:t>
+      </w:r>
+    </w:p>
+    <w:p>
+      <w:pPr>
+        <w:pStyle w:val="Normlnweb"/>
+        <w:shd w:val="clear" w:color="auto" w:fill="FFFFFF"/>
+        <w:spacing w:before="0" w:beforeAutospacing="0" w:after="0" w:afterAutospacing="0"/>
+        <w:rPr>
+          <w:rFonts w:asciiTheme="minorHAnsi" w:eastAsiaTheme="minorHAnsi" w:hAnsiTheme="minorHAnsi" w:cstheme="minorBidi"/>
+          <w:b/>
+          <w:bCs/>
+          <w:kern w:val="2"/>
+          <w:sz w:val="22"/>
+          <w:szCs w:val="22"/>
+          <w:lang w:eastAsia="en-US"/>
+          <w14:ligatures w14:val="standardContextual"/>
+        </w:rPr>
+      </w:pPr>
+      <w:r>
+        <w:rPr>
+          <w:rFonts w:asciiTheme="minorHAnsi" w:eastAsiaTheme="minorHAnsi" w:hAnsiTheme="minorHAnsi" w:cstheme="minorBidi"/>
+          <w:b/>
+          <w:bCs/>
+          <w:kern w:val="2"/>
+          <w:sz w:val="22"/>
+          <w:szCs w:val="22"/>
+          <w:lang w:eastAsia="en-US"/>
+          <w14:ligatures w14:val="standardContextual"/>
+        </w:rPr>
+        <w:t>Jak je otázka myšlena, byl meziroční nárůst cen potravi</w:t>
+      </w:r>
+      <w:r>
+        <w:rPr>
+          <w:rFonts w:asciiTheme="minorHAnsi" w:eastAsiaTheme="minorHAnsi" w:hAnsiTheme="minorHAnsi" w:cstheme="minorBidi"/>
+          <w:b/>
+          <w:bCs/>
+          <w:kern w:val="2"/>
+          <w:sz w:val="22"/>
+          <w:szCs w:val="22"/>
+          <w:lang w:eastAsia="en-US"/>
+          <w14:ligatures w14:val="standardContextual"/>
+        </w:rPr>
+        <w:t>n</w:t>
+      </w:r>
+      <w:r>
+        <w:rPr>
+          <w:rFonts w:asciiTheme="minorHAnsi" w:eastAsiaTheme="minorHAnsi" w:hAnsiTheme="minorHAnsi" w:cstheme="minorBidi"/>
+          <w:b/>
+          <w:bCs/>
+          <w:kern w:val="2"/>
+          <w:sz w:val="22"/>
+          <w:szCs w:val="22"/>
+          <w:lang w:eastAsia="en-US"/>
+          <w14:ligatures w14:val="standardContextual"/>
+        </w:rPr>
+        <w:t xml:space="preserve"> větší než 10%</w:t>
+      </w:r>
+      <w:r>
+        <w:rPr>
+          <w:rFonts w:asciiTheme="minorHAnsi" w:eastAsiaTheme="minorHAnsi" w:hAnsiTheme="minorHAnsi" w:cstheme="minorBidi"/>
+          <w:b/>
+          <w:bCs/>
+          <w:kern w:val="2"/>
+          <w:sz w:val="22"/>
+          <w:szCs w:val="22"/>
+          <w:lang w:eastAsia="en-US"/>
+          <w14:ligatures w14:val="standardContextual"/>
+        </w:rPr>
+        <w:t xml:space="preserve"> nebo zda </w:t>
+      </w:r>
+      <w:r>
+        <w:rPr>
+          <w:rFonts w:asciiTheme="minorHAnsi" w:eastAsiaTheme="minorHAnsi" w:hAnsiTheme="minorHAnsi" w:cstheme="minorBidi"/>
+          <w:b/>
+          <w:bCs/>
+          <w:kern w:val="2"/>
+          <w:sz w:val="22"/>
+          <w:szCs w:val="22"/>
+          <w:lang w:eastAsia="en-US"/>
+          <w14:ligatures w14:val="standardContextual"/>
+        </w:rPr>
+        <w:t>byl nárůst cen větší o více než 10% než nárůst cen mezd</w:t>
+      </w:r>
+      <w:r>
+        <w:rPr>
+          <w:rFonts w:asciiTheme="minorHAnsi" w:eastAsiaTheme="minorHAnsi" w:hAnsiTheme="minorHAnsi" w:cstheme="minorBidi"/>
+          <w:b/>
+          <w:bCs/>
+          <w:kern w:val="2"/>
+          <w:sz w:val="22"/>
+          <w:szCs w:val="22"/>
+          <w:lang w:eastAsia="en-US"/>
+          <w14:ligatures w14:val="standardContextual"/>
+        </w:rPr>
+        <w:t xml:space="preserve">, naštěstí v obou případech </w:t>
+      </w:r>
+      <w:r>
+        <w:rPr>
+          <w:rFonts w:asciiTheme="minorHAnsi" w:eastAsiaTheme="minorHAnsi" w:hAnsiTheme="minorHAnsi" w:cstheme="minorBidi"/>
+          <w:b/>
+          <w:bCs/>
+          <w:kern w:val="2"/>
+          <w:sz w:val="22"/>
+          <w:szCs w:val="22"/>
+          <w:u w:val="single"/>
+          <w:lang w:eastAsia="en-US"/>
+          <w14:ligatures w14:val="standardContextual"/>
+        </w:rPr>
+        <w:t>NE</w:t>
+      </w:r>
+      <w:r>
+        <w:rPr>
+          <w:rFonts w:asciiTheme="minorHAnsi" w:eastAsiaTheme="minorHAnsi" w:hAnsiTheme="minorHAnsi" w:cstheme="minorBidi"/>
+          <w:b/>
+          <w:bCs/>
+          <w:kern w:val="2"/>
+          <w:sz w:val="22"/>
+          <w:szCs w:val="22"/>
+          <w:u w:val="single"/>
+          <w:lang w:eastAsia="en-US"/>
+          <w14:ligatures w14:val="standardContextual"/>
+        </w:rPr>
+        <w:t>EXISTUJE</w:t>
+      </w:r>
+      <w:r>
+        <w:rPr>
+          <w:rFonts w:asciiTheme="minorHAnsi" w:eastAsiaTheme="minorHAnsi" w:hAnsiTheme="minorHAnsi" w:cstheme="minorBidi"/>
+          <w:b/>
+          <w:bCs/>
+          <w:kern w:val="2"/>
+          <w:sz w:val="22"/>
+          <w:szCs w:val="22"/>
+          <w:lang w:eastAsia="en-US"/>
+          <w14:ligatures w14:val="standardContextual"/>
+        </w:rPr>
+        <w:t>.</w:t>
+      </w:r>
+    </w:p>
+    <w:p>
+      <w:pPr>
+        <w:pStyle w:val="Bezmezer"/>
         <w:rPr>
           <w:i/>
           <w:iCs/>
         </w:rPr>
-        <w:t>asi 5</w:t>
-      </w:r>
-      <w:r>
+      </w:pPr>
+    </w:p>
+    <w:p>
+      <w:pPr>
+        <w:pStyle w:val="Bezmezer"/>
         <w:rPr>
           <w:i/>
           <w:iCs/>
         </w:rPr>
-        <w:t xml:space="preserve"> hodin</w:t>
-      </w:r>
+      </w:pPr>
       <w:r>
         <w:rPr>
           <w:i/>
           <w:iCs/>
         </w:rPr>
-        <w:t>, ale zbytečně jsem se snažila řešit přidání ID k tabulce primary_final</w:t>
-      </w:r>
+        <w:t xml:space="preserve">moje poznámky: </w:t>
+      </w:r>
+      <w:r>
+        <w:rPr>
+          <w:i/>
+          <w:iCs/>
+        </w:rPr>
+        <w:t xml:space="preserve">dne 29/10 </w:t>
+      </w:r>
+      <w:r>
+        <w:rPr>
+          <w:i/>
+          <w:iCs/>
+        </w:rPr>
+        <w:t xml:space="preserve">opět tipuji, zabralo mi to asi </w:t>
+      </w:r>
+      <w:r>
+        <w:rPr>
+          <w:i/>
+          <w:iCs/>
+        </w:rPr>
+        <w:t>4</w:t>
+      </w:r>
+      <w:r>
+        <w:rPr>
+          <w:i/>
+          <w:iCs/>
+        </w:rPr>
+        <w:t xml:space="preserve"> hodin</w:t>
+      </w:r>
+      <w:r>
+        <w:rPr>
+          <w:i/>
+          <w:iCs/>
+        </w:rPr>
+        <w:t>y</w:t>
+      </w:r>
+    </w:p>
+    <w:p>
+      <w:pPr>
+        <w:pStyle w:val="Bezmezer"/>
+        <w:rPr>
+          <w:i/>
+          <w:iCs/>
+        </w:rPr>
+      </w:pPr>
     </w:p>
     <w:p>
       <w:pPr>

</xml_diff>